<commit_message>
Updated typo in the UAC one pager
</commit_message>
<xml_diff>
--- a/documents/evidence collection one pagers/Disk imaging - live in Windows/IBM X-Force IR - Windows live system disk imaging (FTK Lite Imager).docx
+++ b/documents/evidence collection one pagers/Disk imaging - live in Windows/IBM X-Force IR - Windows live system disk imaging (FTK Lite Imager).docx
@@ -7,11 +7,6 @@
         <w:rPr>
           <w:rFonts w:ascii="IBM Plex Sans" w:hAnsi="IBM Plex Sans"/>
           <w:color w:val="FF0000"/>
-          <w:rPrChange w:id="0" w:author="S Saraoudas" w:date="2021-06-08T18:43:00Z">
-            <w:rPr>
-              <w:color w:val="FF0000"/>
-            </w:rPr>
-          </w:rPrChange>
         </w:rPr>
       </w:pPr>
       <w:r>
@@ -21,14 +16,6 @@
           <w:bCs/>
           <w:color w:val="FF0000"/>
           <w:u w:val="single"/>
-          <w:rPrChange w:id="1" w:author="S Saraoudas" w:date="2021-06-08T18:43:00Z">
-            <w:rPr>
-              <w:b/>
-              <w:bCs/>
-              <w:color w:val="FF0000"/>
-              <w:u w:val="single"/>
-            </w:rPr>
-          </w:rPrChange>
         </w:rPr>
         <w:t>CAUTION</w:t>
       </w:r>
@@ -36,11 +23,6 @@
         <w:rPr>
           <w:rFonts w:ascii="IBM Plex Sans" w:hAnsi="IBM Plex Sans"/>
           <w:color w:val="FF0000"/>
-          <w:rPrChange w:id="2" w:author="S Saraoudas" w:date="2021-06-08T18:43:00Z">
-            <w:rPr>
-              <w:color w:val="FF0000"/>
-            </w:rPr>
-          </w:rPrChange>
         </w:rPr>
         <w:t>: NEVER STORE THE DISK IMAGE IN THE TARGET MACHINE. DOING IT WILL DESTROY EVIDENCE.</w:t>
       </w:r>
@@ -48,11 +30,6 @@
         <w:rPr>
           <w:rFonts w:ascii="IBM Plex Sans" w:hAnsi="IBM Plex Sans"/>
           <w:color w:val="FF0000"/>
-          <w:rPrChange w:id="3" w:author="S Saraoudas" w:date="2021-06-08T18:43:00Z">
-            <w:rPr>
-              <w:color w:val="FF0000"/>
-            </w:rPr>
-          </w:rPrChange>
         </w:rPr>
         <w:t xml:space="preserve"> USE AN EXTERNAL STORAGE MEDIA.</w:t>
       </w:r>
@@ -62,17 +39,11 @@
         <w:pStyle w:val="Heading1"/>
         <w:rPr>
           <w:rFonts w:ascii="IBM Plex Sans" w:hAnsi="IBM Plex Sans"/>
-          <w:rPrChange w:id="4" w:author="S Saraoudas" w:date="2021-06-08T18:43:00Z">
-            <w:rPr/>
-          </w:rPrChange>
-        </w:rPr>
-      </w:pPr>
-      <w:r>
-        <w:rPr>
-          <w:rFonts w:ascii="IBM Plex Sans" w:hAnsi="IBM Plex Sans"/>
-          <w:rPrChange w:id="5" w:author="S Saraoudas" w:date="2021-06-08T18:43:00Z">
-            <w:rPr/>
-          </w:rPrChange>
+        </w:rPr>
+      </w:pPr>
+      <w:r>
+        <w:rPr>
+          <w:rFonts w:ascii="IBM Plex Sans" w:hAnsi="IBM Plex Sans"/>
         </w:rPr>
         <w:t>Preparation (on standalone machine)</w:t>
       </w:r>
@@ -90,129 +61,56 @@
         <w:rPr>
           <w:rFonts w:ascii="IBM Plex Sans" w:eastAsia="Times New Roman" w:hAnsi="IBM Plex Sans"/>
           <w:szCs w:val="24"/>
-          <w:rPrChange w:id="6" w:author="S Saraoudas" w:date="2021-06-08T18:43:00Z">
-            <w:rPr>
-              <w:rFonts w:ascii="Times New Roman" w:eastAsia="Times New Roman" w:hAnsi="Times New Roman"/>
-              <w:szCs w:val="24"/>
-            </w:rPr>
-          </w:rPrChange>
-        </w:rPr>
-      </w:pPr>
-      <w:r>
-        <w:rPr>
-          <w:rFonts w:ascii="IBM Plex Sans" w:hAnsi="IBM Plex Sans"/>
-          <w:rPrChange w:id="7" w:author="S Saraoudas" w:date="2021-06-08T18:43:00Z">
-            <w:rPr/>
-          </w:rPrChange>
+        </w:rPr>
+      </w:pPr>
+      <w:r>
+        <w:rPr>
+          <w:rFonts w:ascii="IBM Plex Sans" w:hAnsi="IBM Plex Sans"/>
         </w:rPr>
         <w:t xml:space="preserve">A single tool “FTK Imager Lite” is required for </w:t>
       </w:r>
       <w:r>
         <w:rPr>
           <w:rFonts w:ascii="IBM Plex Sans" w:hAnsi="IBM Plex Sans"/>
-          <w:rPrChange w:id="8" w:author="S Saraoudas" w:date="2021-06-08T18:43:00Z">
-            <w:rPr/>
-          </w:rPrChange>
         </w:rPr>
         <w:t xml:space="preserve">this </w:t>
       </w:r>
       <w:r>
         <w:rPr>
           <w:rFonts w:ascii="IBM Plex Sans" w:hAnsi="IBM Plex Sans"/>
-          <w:rPrChange w:id="9" w:author="S Saraoudas" w:date="2021-06-08T18:43:00Z">
-            <w:rPr/>
-          </w:rPrChange>
         </w:rPr>
         <w:t>activit</w:t>
       </w:r>
       <w:r>
         <w:rPr>
           <w:rFonts w:ascii="IBM Plex Sans" w:hAnsi="IBM Plex Sans"/>
-          <w:rPrChange w:id="10" w:author="S Saraoudas" w:date="2021-06-08T18:43:00Z">
-            <w:rPr/>
-          </w:rPrChange>
         </w:rPr>
         <w:t>y</w:t>
       </w:r>
       <w:r>
         <w:rPr>
           <w:rFonts w:ascii="IBM Plex Sans" w:hAnsi="IBM Plex Sans"/>
-          <w:rPrChange w:id="11" w:author="S Saraoudas" w:date="2021-06-08T18:43:00Z">
-            <w:rPr/>
-          </w:rPrChange>
         </w:rPr>
         <w:t xml:space="preserve">. A portable version of this </w:t>
       </w:r>
       <w:r>
         <w:rPr>
           <w:rFonts w:ascii="IBM Plex Sans" w:eastAsia="Times New Roman" w:hAnsi="IBM Plex Sans"/>
-          <w:rPrChange w:id="12" w:author="S Saraoudas" w:date="2021-06-08T18:43:00Z">
-            <w:rPr>
-              <w:rFonts w:eastAsia="Times New Roman"/>
-            </w:rPr>
-          </w:rPrChange>
         </w:rPr>
         <w:t>may be downloaded from:  </w:t>
       </w:r>
-      <w:r>
-        <w:rPr>
-          <w:rFonts w:ascii="IBM Plex Sans" w:hAnsi="IBM Plex Sans"/>
-          <w:rPrChange w:id="13" w:author="S Saraoudas" w:date="2021-06-08T18:43:00Z">
-            <w:rPr/>
-          </w:rPrChange>
-        </w:rPr>
-        <w:fldChar w:fldCharType="begin"/>
-      </w:r>
-      <w:r>
-        <w:rPr>
-          <w:rFonts w:ascii="IBM Plex Sans" w:hAnsi="IBM Plex Sans"/>
-          <w:rPrChange w:id="14" w:author="S Saraoudas" w:date="2021-06-08T18:43:00Z">
-            <w:rPr/>
-          </w:rPrChange>
-        </w:rPr>
-        <w:instrText xml:space="preserve"> HYPERLINK "http://marketing.accessdata.com/ftkimagerlite3.1.1" </w:instrText>
-      </w:r>
-      <w:r>
-        <w:rPr>
-          <w:rFonts w:ascii="IBM Plex Sans" w:hAnsi="IBM Plex Sans"/>
-          <w:rPrChange w:id="15" w:author="S Saraoudas" w:date="2021-06-08T18:43:00Z">
-            <w:rPr/>
-          </w:rPrChange>
-        </w:rPr>
-        <w:fldChar w:fldCharType="separate"/>
-      </w:r>
-      <w:r>
-        <w:rPr>
-          <w:rStyle w:val="Hyperlink"/>
-          <w:rFonts w:ascii="IBM Plex Sans" w:hAnsi="IBM Plex Sans"/>
-          <w:rPrChange w:id="16" w:author="S Saraoudas" w:date="2021-06-08T18:43:00Z">
-            <w:rPr>
-              <w:rStyle w:val="Hyperlink"/>
-            </w:rPr>
-          </w:rPrChange>
-        </w:rPr>
-        <w:t>http://marketing.accessdata.com/ftkimagerlite3.1.1</w:t>
-      </w:r>
-      <w:r>
-        <w:rPr>
-          <w:rStyle w:val="Hyperlink"/>
-          <w:rFonts w:ascii="IBM Plex Sans" w:hAnsi="IBM Plex Sans"/>
-          <w:rPrChange w:id="17" w:author="S Saraoudas" w:date="2021-06-08T18:43:00Z">
-            <w:rPr>
-              <w:rStyle w:val="Hyperlink"/>
-            </w:rPr>
-          </w:rPrChange>
-        </w:rPr>
-        <w:fldChar w:fldCharType="end"/>
-      </w:r>
+      <w:hyperlink r:id="rId7" w:history="1">
+        <w:r>
+          <w:rPr>
+            <w:rStyle w:val="Hyperlink"/>
+            <w:rFonts w:ascii="IBM Plex Sans" w:hAnsi="IBM Plex Sans"/>
+          </w:rPr>
+          <w:t>http://marketing.accessdata.com/ftkimagerlite3.1.1</w:t>
+        </w:r>
+      </w:hyperlink>
       <w:r>
         <w:rPr>
           <w:rFonts w:ascii="IBM Plex Sans" w:eastAsia="Times New Roman" w:hAnsi="IBM Plex Sans"/>
-          <w:rPrChange w:id="18" w:author="S Saraoudas" w:date="2021-06-08T18:43:00Z">
-            <w:rPr>
-              <w:rFonts w:eastAsia="Times New Roman"/>
-            </w:rPr>
-          </w:rPrChange>
         </w:rPr>
         <w:t xml:space="preserve">  </w:t>
       </w:r>
@@ -226,95 +124,38 @@
         </w:numPr>
         <w:rPr>
           <w:rFonts w:ascii="IBM Plex Sans" w:hAnsi="IBM Plex Sans"/>
-          <w:rPrChange w:id="19" w:author="S Saraoudas" w:date="2021-06-08T18:43:00Z">
-            <w:rPr/>
-          </w:rPrChange>
-        </w:rPr>
-      </w:pPr>
-      <w:r>
-        <w:rPr>
-          <w:rFonts w:ascii="IBM Plex Sans" w:hAnsi="IBM Plex Sans"/>
-          <w:rPrChange w:id="20" w:author="S Saraoudas" w:date="2021-06-08T18:43:00Z">
-            <w:rPr/>
-          </w:rPrChange>
+        </w:rPr>
+      </w:pPr>
+      <w:r>
+        <w:rPr>
+          <w:rFonts w:ascii="IBM Plex Sans" w:hAnsi="IBM Plex Sans"/>
         </w:rPr>
         <w:t xml:space="preserve">Ensure that you have compression software capable of creating encrypted ZIP archives available in your system. If not, IBM X-Force </w:t>
       </w:r>
       <w:r>
         <w:rPr>
           <w:rFonts w:ascii="IBM Plex Sans" w:hAnsi="IBM Plex Sans"/>
-          <w:rPrChange w:id="21" w:author="S Saraoudas" w:date="2021-06-08T18:43:00Z">
-            <w:rPr/>
-          </w:rPrChange>
         </w:rPr>
         <w:t>IR</w:t>
       </w:r>
       <w:r>
         <w:rPr>
           <w:rFonts w:ascii="IBM Plex Sans" w:hAnsi="IBM Plex Sans"/>
-          <w:rPrChange w:id="22" w:author="S Saraoudas" w:date="2021-06-08T18:43:00Z">
-            <w:rPr/>
-          </w:rPrChange>
         </w:rPr>
         <w:t xml:space="preserve"> recommends using 7-Zip Portable, available from official website: </w:t>
       </w:r>
-      <w:r>
-        <w:rPr>
-          <w:rFonts w:ascii="IBM Plex Sans" w:hAnsi="IBM Plex Sans"/>
-          <w:rPrChange w:id="23" w:author="S Saraoudas" w:date="2021-06-08T18:43:00Z">
-            <w:rPr/>
-          </w:rPrChange>
-        </w:rPr>
-        <w:fldChar w:fldCharType="begin"/>
-      </w:r>
-      <w:r>
-        <w:rPr>
-          <w:rFonts w:ascii="IBM Plex Sans" w:hAnsi="IBM Plex Sans"/>
-          <w:rPrChange w:id="24" w:author="S Saraoudas" w:date="2021-06-08T18:43:00Z">
-            <w:rPr/>
-          </w:rPrChange>
-        </w:rPr>
-        <w:instrText xml:space="preserve"> HYPERLINK "http://portableapps.com/apps/utilities/7-zip_portable" </w:instrText>
-      </w:r>
-      <w:r>
-        <w:rPr>
-          <w:rFonts w:ascii="IBM Plex Sans" w:hAnsi="IBM Plex Sans"/>
-          <w:rPrChange w:id="25" w:author="S Saraoudas" w:date="2021-06-08T18:43:00Z">
-            <w:rPr/>
-          </w:rPrChange>
-        </w:rPr>
-        <w:fldChar w:fldCharType="separate"/>
-      </w:r>
-      <w:r>
-        <w:rPr>
-          <w:rStyle w:val="Hyperlink"/>
-          <w:rFonts w:ascii="IBM Plex Sans" w:hAnsi="IBM Plex Sans"/>
-          <w:rPrChange w:id="26" w:author="S Saraoudas" w:date="2021-06-08T18:43:00Z">
-            <w:rPr>
-              <w:rStyle w:val="Hyperlink"/>
-            </w:rPr>
-          </w:rPrChange>
-        </w:rPr>
-        <w:t>http://portableapps.com/apps/utilities/7-zip_portable</w:t>
-      </w:r>
-      <w:r>
-        <w:rPr>
-          <w:rStyle w:val="Hyperlink"/>
-          <w:rFonts w:ascii="IBM Plex Sans" w:hAnsi="IBM Plex Sans"/>
-          <w:rPrChange w:id="27" w:author="S Saraoudas" w:date="2021-06-08T18:43:00Z">
-            <w:rPr>
-              <w:rStyle w:val="Hyperlink"/>
-            </w:rPr>
-          </w:rPrChange>
-        </w:rPr>
-        <w:fldChar w:fldCharType="end"/>
-      </w:r>
-      <w:r>
-        <w:rPr>
-          <w:rFonts w:ascii="IBM Plex Sans" w:hAnsi="IBM Plex Sans"/>
-          <w:rPrChange w:id="28" w:author="S Saraoudas" w:date="2021-06-08T18:43:00Z">
-            <w:rPr/>
-          </w:rPrChange>
+      <w:hyperlink r:id="rId8" w:history="1">
+        <w:r>
+          <w:rPr>
+            <w:rStyle w:val="Hyperlink"/>
+            <w:rFonts w:ascii="IBM Plex Sans" w:hAnsi="IBM Plex Sans"/>
+          </w:rPr>
+          <w:t>http://portableapps.com/apps/utilities/7-zip_portable</w:t>
+        </w:r>
+      </w:hyperlink>
+      <w:r>
+        <w:rPr>
+          <w:rFonts w:ascii="IBM Plex Sans" w:hAnsi="IBM Plex Sans"/>
         </w:rPr>
         <w:t xml:space="preserve"> or any other tool of your choice. </w:t>
       </w:r>
@@ -328,17 +169,11 @@
         </w:numPr>
         <w:rPr>
           <w:rFonts w:ascii="IBM Plex Sans" w:hAnsi="IBM Plex Sans"/>
-          <w:rPrChange w:id="29" w:author="S Saraoudas" w:date="2021-06-08T18:43:00Z">
-            <w:rPr/>
-          </w:rPrChange>
-        </w:rPr>
-      </w:pPr>
-      <w:r>
-        <w:rPr>
-          <w:rFonts w:ascii="IBM Plex Sans" w:hAnsi="IBM Plex Sans"/>
-          <w:rPrChange w:id="30" w:author="S Saraoudas" w:date="2021-06-08T18:43:00Z">
-            <w:rPr/>
-          </w:rPrChange>
+        </w:rPr>
+      </w:pPr>
+      <w:r>
+        <w:rPr>
+          <w:rFonts w:ascii="IBM Plex Sans" w:hAnsi="IBM Plex Sans"/>
         </w:rPr>
         <w:t xml:space="preserve">Prepare storage media, with at least the same size as media in target machine. Tool allows forensic images to be stored on external hard drive attached to target machine. Perform a quick format of a storage media with NFTS file system – </w:t>
       </w:r>
@@ -346,20 +181,12 @@
         <w:rPr>
           <w:rFonts w:ascii="IBM Plex Sans" w:hAnsi="IBM Plex Sans"/>
           <w:u w:val="single"/>
-          <w:rPrChange w:id="31" w:author="S Saraoudas" w:date="2021-06-08T18:43:00Z">
-            <w:rPr>
-              <w:u w:val="single"/>
-            </w:rPr>
-          </w:rPrChange>
         </w:rPr>
         <w:t>all data on this media may be irrecoverably lost!</w:t>
       </w:r>
       <w:r>
         <w:rPr>
           <w:rFonts w:ascii="IBM Plex Sans" w:hAnsi="IBM Plex Sans"/>
-          <w:rPrChange w:id="32" w:author="S Saraoudas" w:date="2021-06-08T18:43:00Z">
-            <w:rPr/>
-          </w:rPrChange>
         </w:rPr>
         <w:t xml:space="preserve"> If it is not possible to use external storage media, network shared can be used as an alternative.</w:t>
       </w:r>
@@ -373,89 +200,59 @@
         </w:numPr>
         <w:rPr>
           <w:rFonts w:ascii="IBM Plex Sans" w:hAnsi="IBM Plex Sans"/>
-          <w:rPrChange w:id="33" w:author="S Saraoudas" w:date="2021-06-08T18:43:00Z">
-            <w:rPr/>
-          </w:rPrChange>
-        </w:rPr>
-      </w:pPr>
-      <w:r>
-        <w:rPr>
-          <w:rFonts w:ascii="IBM Plex Sans" w:hAnsi="IBM Plex Sans"/>
-          <w:rPrChange w:id="34" w:author="S Saraoudas" w:date="2021-06-08T18:43:00Z">
-            <w:rPr/>
-          </w:rPrChange>
+        </w:rPr>
+      </w:pPr>
+      <w:r>
+        <w:rPr>
+          <w:rFonts w:ascii="IBM Plex Sans" w:hAnsi="IBM Plex Sans"/>
         </w:rPr>
         <w:t xml:space="preserve">Copy </w:t>
       </w:r>
       <w:r>
         <w:rPr>
           <w:rFonts w:ascii="IBM Plex Sans" w:hAnsi="IBM Plex Sans"/>
-          <w:rPrChange w:id="35" w:author="S Saraoudas" w:date="2021-06-08T18:43:00Z">
-            <w:rPr/>
-          </w:rPrChange>
         </w:rPr>
         <w:t>“</w:t>
       </w:r>
       <w:r>
         <w:rPr>
           <w:rFonts w:ascii="IBM Plex Sans" w:hAnsi="IBM Plex Sans"/>
-          <w:rPrChange w:id="36" w:author="S Saraoudas" w:date="2021-06-08T18:43:00Z">
-            <w:rPr/>
-          </w:rPrChange>
         </w:rPr>
         <w:t>FTK Imager Lite</w:t>
       </w:r>
       <w:r>
         <w:rPr>
           <w:rFonts w:ascii="IBM Plex Sans" w:hAnsi="IBM Plex Sans"/>
-          <w:rPrChange w:id="37" w:author="S Saraoudas" w:date="2021-06-08T18:43:00Z">
-            <w:rPr/>
-          </w:rPrChange>
         </w:rPr>
         <w:t>”</w:t>
       </w:r>
       <w:r>
         <w:rPr>
           <w:rFonts w:ascii="IBM Plex Sans" w:hAnsi="IBM Plex Sans"/>
-          <w:rPrChange w:id="38" w:author="S Saraoudas" w:date="2021-06-08T18:43:00Z">
-            <w:rPr/>
-          </w:rPrChange>
         </w:rPr>
         <w:t xml:space="preserve"> and if necessary </w:t>
       </w:r>
       <w:r>
         <w:rPr>
           <w:rFonts w:ascii="IBM Plex Sans" w:hAnsi="IBM Plex Sans"/>
-          <w:rPrChange w:id="39" w:author="S Saraoudas" w:date="2021-06-08T18:43:00Z">
-            <w:rPr/>
-          </w:rPrChange>
         </w:rPr>
         <w:t>“</w:t>
       </w:r>
       <w:r>
         <w:rPr>
           <w:rFonts w:ascii="IBM Plex Sans" w:hAnsi="IBM Plex Sans"/>
-          <w:rPrChange w:id="40" w:author="S Saraoudas" w:date="2021-06-08T18:43:00Z">
-            <w:rPr/>
-          </w:rPrChange>
         </w:rPr>
         <w:t>7zip Portable</w:t>
       </w:r>
       <w:r>
         <w:rPr>
           <w:rFonts w:ascii="IBM Plex Sans" w:hAnsi="IBM Plex Sans"/>
-          <w:rPrChange w:id="41" w:author="S Saraoudas" w:date="2021-06-08T18:43:00Z">
-            <w:rPr/>
-          </w:rPrChange>
         </w:rPr>
         <w:t xml:space="preserve">” </w:t>
       </w:r>
       <w:r>
         <w:rPr>
           <w:rFonts w:ascii="IBM Plex Sans" w:hAnsi="IBM Plex Sans"/>
-          <w:rPrChange w:id="42" w:author="S Saraoudas" w:date="2021-06-08T18:43:00Z">
-            <w:rPr/>
-          </w:rPrChange>
         </w:rPr>
         <w:t>onto the media.</w:t>
       </w:r>
@@ -465,35 +262,23 @@
         <w:pStyle w:val="Heading1"/>
         <w:rPr>
           <w:rFonts w:ascii="IBM Plex Sans" w:hAnsi="IBM Plex Sans"/>
-          <w:rPrChange w:id="43" w:author="S Saraoudas" w:date="2021-06-08T18:43:00Z">
-            <w:rPr/>
-          </w:rPrChange>
-        </w:rPr>
-      </w:pPr>
-      <w:r>
-        <w:rPr>
-          <w:rFonts w:ascii="IBM Plex Sans" w:hAnsi="IBM Plex Sans"/>
-          <w:rPrChange w:id="44" w:author="S Saraoudas" w:date="2021-06-08T18:43:00Z">
-            <w:rPr/>
-          </w:rPrChange>
+        </w:rPr>
+      </w:pPr>
+      <w:r>
+        <w:rPr>
+          <w:rFonts w:ascii="IBM Plex Sans" w:hAnsi="IBM Plex Sans"/>
         </w:rPr>
         <w:t xml:space="preserve">Acquiring </w:t>
       </w:r>
       <w:r>
         <w:rPr>
           <w:rFonts w:ascii="IBM Plex Sans" w:hAnsi="IBM Plex Sans"/>
-          <w:rPrChange w:id="45" w:author="S Saraoudas" w:date="2021-06-08T18:43:00Z">
-            <w:rPr/>
-          </w:rPrChange>
         </w:rPr>
         <w:t>H</w:t>
       </w:r>
       <w:r>
         <w:rPr>
           <w:rFonts w:ascii="IBM Plex Sans" w:hAnsi="IBM Plex Sans"/>
-          <w:rPrChange w:id="46" w:author="S Saraoudas" w:date="2021-06-08T18:43:00Z">
-            <w:rPr/>
-          </w:rPrChange>
         </w:rPr>
         <w:t xml:space="preserve">ard Disk Image </w:t>
       </w:r>
@@ -510,17 +295,11 @@
         <w:jc w:val="left"/>
         <w:rPr>
           <w:rFonts w:ascii="IBM Plex Sans" w:hAnsi="IBM Plex Sans"/>
-          <w:rPrChange w:id="47" w:author="S Saraoudas" w:date="2021-06-08T18:43:00Z">
-            <w:rPr/>
-          </w:rPrChange>
-        </w:rPr>
-      </w:pPr>
-      <w:r>
-        <w:rPr>
-          <w:rFonts w:ascii="IBM Plex Sans" w:hAnsi="IBM Plex Sans"/>
-          <w:rPrChange w:id="48" w:author="S Saraoudas" w:date="2021-06-08T18:43:00Z">
-            <w:rPr/>
-          </w:rPrChange>
+        </w:rPr>
+      </w:pPr>
+      <w:r>
+        <w:rPr>
+          <w:rFonts w:ascii="IBM Plex Sans" w:hAnsi="IBM Plex Sans"/>
         </w:rPr>
         <w:t>Execute FTK Imager Lite icon in the FTK Imager Lite folder to start the program.</w:t>
       </w:r>
@@ -532,20 +311,12 @@
         <w:jc w:val="center"/>
         <w:rPr>
           <w:rFonts w:ascii="IBM Plex Sans" w:hAnsi="IBM Plex Sans"/>
-          <w:rPrChange w:id="49" w:author="S Saraoudas" w:date="2021-06-08T18:43:00Z">
-            <w:rPr/>
-          </w:rPrChange>
         </w:rPr>
       </w:pPr>
       <w:r>
         <w:rPr>
           <w:rFonts w:ascii="IBM Plex Sans" w:hAnsi="IBM Plex Sans"/>
           <w:noProof/>
-          <w:rPrChange w:id="50" w:author="S Saraoudas" w:date="2021-06-08T18:43:00Z">
-            <w:rPr>
-              <w:noProof/>
-            </w:rPr>
-          </w:rPrChange>
         </w:rPr>
         <w:drawing>
           <wp:inline distT="0" distB="0" distL="0" distR="0" wp14:anchorId="0F02C55B" wp14:editId="7859DB05">
@@ -563,7 +334,7 @@
                     <pic:cNvPicPr/>
                   </pic:nvPicPr>
                   <pic:blipFill>
-                    <a:blip r:embed="rId7"/>
+                    <a:blip r:embed="rId9"/>
                     <a:stretch>
                       <a:fillRect/>
                     </a:stretch>
@@ -592,9 +363,6 @@
         <w:jc w:val="left"/>
         <w:rPr>
           <w:rFonts w:ascii="IBM Plex Sans" w:hAnsi="IBM Plex Sans"/>
-          <w:rPrChange w:id="51" w:author="S Saraoudas" w:date="2021-06-08T18:43:00Z">
-            <w:rPr/>
-          </w:rPrChange>
         </w:rPr>
       </w:pPr>
     </w:p>
@@ -610,17 +378,11 @@
         <w:jc w:val="left"/>
         <w:rPr>
           <w:rFonts w:ascii="IBM Plex Sans" w:hAnsi="IBM Plex Sans"/>
-          <w:rPrChange w:id="52" w:author="S Saraoudas" w:date="2021-06-08T18:43:00Z">
-            <w:rPr/>
-          </w:rPrChange>
-        </w:rPr>
-      </w:pPr>
-      <w:r>
-        <w:rPr>
-          <w:rFonts w:ascii="IBM Plex Sans" w:hAnsi="IBM Plex Sans"/>
-          <w:rPrChange w:id="53" w:author="S Saraoudas" w:date="2021-06-08T18:43:00Z">
-            <w:rPr/>
-          </w:rPrChange>
+        </w:rPr>
+      </w:pPr>
+      <w:r>
+        <w:rPr>
+          <w:rFonts w:ascii="IBM Plex Sans" w:hAnsi="IBM Plex Sans"/>
         </w:rPr>
         <w:t xml:space="preserve">Next, select </w:t>
       </w:r>
@@ -628,38 +390,24 @@
         <w:rPr>
           <w:rFonts w:ascii="IBM Plex Sans" w:hAnsi="IBM Plex Sans"/>
           <w:b/>
-          <w:rPrChange w:id="54" w:author="S Saraoudas" w:date="2021-06-08T18:43:00Z">
-            <w:rPr>
-              <w:b/>
-            </w:rPr>
-          </w:rPrChange>
         </w:rPr>
         <w:t>File</w:t>
       </w:r>
       <w:r>
         <w:rPr>
           <w:rFonts w:ascii="IBM Plex Sans" w:hAnsi="IBM Plex Sans"/>
-          <w:rPrChange w:id="55" w:author="S Saraoudas" w:date="2021-06-08T18:43:00Z">
-            <w:rPr/>
-          </w:rPrChange>
         </w:rPr>
         <w:t xml:space="preserve"> </w:t>
       </w:r>
       <w:r>
         <w:rPr>
           <w:rFonts w:ascii="IBM Plex Sans" w:hAnsi="IBM Plex Sans"/>
-          <w:rPrChange w:id="56" w:author="S Saraoudas" w:date="2021-06-08T18:43:00Z">
-            <w:rPr/>
-          </w:rPrChange>
         </w:rPr>
         <w:sym w:font="Wingdings" w:char="F0E0"/>
       </w:r>
       <w:r>
         <w:rPr>
           <w:rFonts w:ascii="IBM Plex Sans" w:hAnsi="IBM Plex Sans"/>
-          <w:rPrChange w:id="57" w:author="S Saraoudas" w:date="2021-06-08T18:43:00Z">
-            <w:rPr/>
-          </w:rPrChange>
         </w:rPr>
         <w:t xml:space="preserve"> </w:t>
       </w:r>
@@ -667,11 +415,6 @@
         <w:rPr>
           <w:rFonts w:ascii="IBM Plex Sans" w:hAnsi="IBM Plex Sans"/>
           <w:b/>
-          <w:rPrChange w:id="58" w:author="S Saraoudas" w:date="2021-06-08T18:43:00Z">
-            <w:rPr>
-              <w:b/>
-            </w:rPr>
-          </w:rPrChange>
         </w:rPr>
         <w:t>Create Disk Image</w:t>
       </w:r>
@@ -683,20 +426,12 @@
         <w:jc w:val="center"/>
         <w:rPr>
           <w:rFonts w:ascii="IBM Plex Sans" w:hAnsi="IBM Plex Sans"/>
-          <w:rPrChange w:id="59" w:author="S Saraoudas" w:date="2021-06-08T18:43:00Z">
-            <w:rPr/>
-          </w:rPrChange>
         </w:rPr>
       </w:pPr>
       <w:r>
         <w:rPr>
           <w:rFonts w:ascii="IBM Plex Sans" w:hAnsi="IBM Plex Sans"/>
           <w:noProof/>
-          <w:rPrChange w:id="60" w:author="S Saraoudas" w:date="2021-06-08T18:43:00Z">
-            <w:rPr>
-              <w:noProof/>
-            </w:rPr>
-          </w:rPrChange>
         </w:rPr>
         <w:drawing>
           <wp:inline distT="0" distB="0" distL="0" distR="0" wp14:anchorId="2A343A0A" wp14:editId="30A368C7">
@@ -714,7 +449,7 @@
                     <pic:cNvPicPr/>
                   </pic:nvPicPr>
                   <pic:blipFill>
-                    <a:blip r:embed="rId8"/>
+                    <a:blip r:embed="rId10"/>
                     <a:stretch>
                       <a:fillRect/>
                     </a:stretch>
@@ -743,9 +478,6 @@
         <w:jc w:val="left"/>
         <w:rPr>
           <w:rFonts w:ascii="IBM Plex Sans" w:hAnsi="IBM Plex Sans"/>
-          <w:rPrChange w:id="61" w:author="S Saraoudas" w:date="2021-06-08T18:43:00Z">
-            <w:rPr/>
-          </w:rPrChange>
         </w:rPr>
       </w:pPr>
     </w:p>
@@ -761,17 +493,11 @@
         <w:jc w:val="left"/>
         <w:rPr>
           <w:rFonts w:ascii="IBM Plex Sans" w:hAnsi="IBM Plex Sans"/>
-          <w:rPrChange w:id="62" w:author="S Saraoudas" w:date="2021-06-08T18:43:00Z">
-            <w:rPr/>
-          </w:rPrChange>
-        </w:rPr>
-      </w:pPr>
-      <w:r>
-        <w:rPr>
-          <w:rFonts w:ascii="IBM Plex Sans" w:hAnsi="IBM Plex Sans"/>
-          <w:rPrChange w:id="63" w:author="S Saraoudas" w:date="2021-06-08T18:43:00Z">
-            <w:rPr/>
-          </w:rPrChange>
+        </w:rPr>
+      </w:pPr>
+      <w:r>
+        <w:rPr>
+          <w:rFonts w:ascii="IBM Plex Sans" w:hAnsi="IBM Plex Sans"/>
         </w:rPr>
         <w:t>Choose Source Evidence Type as “</w:t>
       </w:r>
@@ -779,20 +505,12 @@
         <w:rPr>
           <w:rFonts w:ascii="IBM Plex Sans" w:hAnsi="IBM Plex Sans"/>
           <w:b/>
-          <w:rPrChange w:id="64" w:author="S Saraoudas" w:date="2021-06-08T18:43:00Z">
-            <w:rPr>
-              <w:b/>
-            </w:rPr>
-          </w:rPrChange>
         </w:rPr>
         <w:t>Physical Drive</w:t>
       </w:r>
       <w:r>
         <w:rPr>
           <w:rFonts w:ascii="IBM Plex Sans" w:hAnsi="IBM Plex Sans"/>
-          <w:rPrChange w:id="65" w:author="S Saraoudas" w:date="2021-06-08T18:43:00Z">
-            <w:rPr/>
-          </w:rPrChange>
         </w:rPr>
         <w:t>” and click “</w:t>
       </w:r>
@@ -800,20 +518,12 @@
         <w:rPr>
           <w:rFonts w:ascii="IBM Plex Sans" w:hAnsi="IBM Plex Sans"/>
           <w:b/>
-          <w:rPrChange w:id="66" w:author="S Saraoudas" w:date="2021-06-08T18:43:00Z">
-            <w:rPr>
-              <w:b/>
-            </w:rPr>
-          </w:rPrChange>
         </w:rPr>
         <w:t>Next</w:t>
       </w:r>
       <w:r>
         <w:rPr>
           <w:rFonts w:ascii="IBM Plex Sans" w:hAnsi="IBM Plex Sans"/>
-          <w:rPrChange w:id="67" w:author="S Saraoudas" w:date="2021-06-08T18:43:00Z">
-            <w:rPr/>
-          </w:rPrChange>
         </w:rPr>
         <w:t>”</w:t>
       </w:r>
@@ -825,20 +535,12 @@
         <w:jc w:val="center"/>
         <w:rPr>
           <w:rFonts w:ascii="IBM Plex Sans" w:hAnsi="IBM Plex Sans"/>
-          <w:rPrChange w:id="68" w:author="S Saraoudas" w:date="2021-06-08T18:43:00Z">
-            <w:rPr/>
-          </w:rPrChange>
         </w:rPr>
       </w:pPr>
       <w:r>
         <w:rPr>
           <w:rFonts w:ascii="IBM Plex Sans" w:hAnsi="IBM Plex Sans"/>
           <w:noProof/>
-          <w:rPrChange w:id="69" w:author="S Saraoudas" w:date="2021-06-08T18:43:00Z">
-            <w:rPr>
-              <w:noProof/>
-            </w:rPr>
-          </w:rPrChange>
         </w:rPr>
         <w:drawing>
           <wp:inline distT="0" distB="0" distL="0" distR="0" wp14:anchorId="07F7574A" wp14:editId="36DC5FD1">
@@ -856,7 +558,7 @@
                     <pic:cNvPicPr/>
                   </pic:nvPicPr>
                   <pic:blipFill>
-                    <a:blip r:embed="rId9"/>
+                    <a:blip r:embed="rId11"/>
                     <a:stretch>
                       <a:fillRect/>
                     </a:stretch>
@@ -884,9 +586,6 @@
         <w:contextualSpacing w:val="0"/>
         <w:rPr>
           <w:rFonts w:ascii="IBM Plex Sans" w:hAnsi="IBM Plex Sans"/>
-          <w:rPrChange w:id="70" w:author="S Saraoudas" w:date="2021-06-08T18:43:00Z">
-            <w:rPr/>
-          </w:rPrChange>
         </w:rPr>
       </w:pPr>
     </w:p>
@@ -901,17 +600,11 @@
         <w:contextualSpacing w:val="0"/>
         <w:rPr>
           <w:rFonts w:ascii="IBM Plex Sans" w:hAnsi="IBM Plex Sans"/>
-          <w:rPrChange w:id="71" w:author="S Saraoudas" w:date="2021-06-08T18:43:00Z">
-            <w:rPr/>
-          </w:rPrChange>
-        </w:rPr>
-      </w:pPr>
-      <w:r>
-        <w:rPr>
-          <w:rFonts w:ascii="IBM Plex Sans" w:hAnsi="IBM Plex Sans"/>
-          <w:rPrChange w:id="72" w:author="S Saraoudas" w:date="2021-06-08T18:43:00Z">
-            <w:rPr/>
-          </w:rPrChange>
+        </w:rPr>
+      </w:pPr>
+      <w:r>
+        <w:rPr>
+          <w:rFonts w:ascii="IBM Plex Sans" w:hAnsi="IBM Plex Sans"/>
         </w:rPr>
         <w:lastRenderedPageBreak/>
         <w:t>Select the physical drive to be imaged from the drop down of all available physical drives and click “</w:t>
@@ -920,20 +613,12 @@
         <w:rPr>
           <w:rFonts w:ascii="IBM Plex Sans" w:hAnsi="IBM Plex Sans"/>
           <w:b/>
-          <w:rPrChange w:id="73" w:author="S Saraoudas" w:date="2021-06-08T18:43:00Z">
-            <w:rPr>
-              <w:b/>
-            </w:rPr>
-          </w:rPrChange>
         </w:rPr>
         <w:t>Finish</w:t>
       </w:r>
       <w:r>
         <w:rPr>
           <w:rFonts w:ascii="IBM Plex Sans" w:hAnsi="IBM Plex Sans"/>
-          <w:rPrChange w:id="74" w:author="S Saraoudas" w:date="2021-06-08T18:43:00Z">
-            <w:rPr/>
-          </w:rPrChange>
         </w:rPr>
         <w:t xml:space="preserve">” </w:t>
       </w:r>
@@ -945,20 +630,12 @@
         <w:jc w:val="center"/>
         <w:rPr>
           <w:rFonts w:ascii="IBM Plex Sans" w:hAnsi="IBM Plex Sans"/>
-          <w:rPrChange w:id="75" w:author="S Saraoudas" w:date="2021-06-08T18:43:00Z">
-            <w:rPr/>
-          </w:rPrChange>
         </w:rPr>
       </w:pPr>
       <w:r>
         <w:rPr>
           <w:rFonts w:ascii="IBM Plex Sans" w:hAnsi="IBM Plex Sans"/>
           <w:noProof/>
-          <w:rPrChange w:id="76" w:author="S Saraoudas" w:date="2021-06-08T18:43:00Z">
-            <w:rPr>
-              <w:noProof/>
-            </w:rPr>
-          </w:rPrChange>
         </w:rPr>
         <w:drawing>
           <wp:inline distT="0" distB="0" distL="0" distR="0" wp14:anchorId="3F5495AA" wp14:editId="2AFE7233">
@@ -976,7 +653,7 @@
                     <pic:cNvPicPr/>
                   </pic:nvPicPr>
                   <pic:blipFill>
-                    <a:blip r:embed="rId10"/>
+                    <a:blip r:embed="rId12"/>
                     <a:stretch>
                       <a:fillRect/>
                     </a:stretch>
@@ -1004,9 +681,6 @@
         <w:contextualSpacing w:val="0"/>
         <w:rPr>
           <w:rFonts w:ascii="IBM Plex Sans" w:hAnsi="IBM Plex Sans"/>
-          <w:rPrChange w:id="77" w:author="S Saraoudas" w:date="2021-06-08T18:43:00Z">
-            <w:rPr/>
-          </w:rPrChange>
         </w:rPr>
       </w:pPr>
     </w:p>
@@ -1021,17 +695,11 @@
         <w:contextualSpacing w:val="0"/>
         <w:rPr>
           <w:rFonts w:ascii="IBM Plex Sans" w:hAnsi="IBM Plex Sans"/>
-          <w:rPrChange w:id="78" w:author="S Saraoudas" w:date="2021-06-08T18:43:00Z">
-            <w:rPr/>
-          </w:rPrChange>
-        </w:rPr>
-      </w:pPr>
-      <w:r>
-        <w:rPr>
-          <w:rFonts w:ascii="IBM Plex Sans" w:hAnsi="IBM Plex Sans"/>
-          <w:rPrChange w:id="79" w:author="S Saraoudas" w:date="2021-06-08T18:43:00Z">
-            <w:rPr/>
-          </w:rPrChange>
+        </w:rPr>
+      </w:pPr>
+      <w:r>
+        <w:rPr>
+          <w:rFonts w:ascii="IBM Plex Sans" w:hAnsi="IBM Plex Sans"/>
         </w:rPr>
         <w:t xml:space="preserve">Now it’s time to choose where to store the image file, type of image file to create and other options: </w:t>
       </w:r>
@@ -1043,20 +711,12 @@
         <w:jc w:val="center"/>
         <w:rPr>
           <w:rFonts w:ascii="IBM Plex Sans" w:hAnsi="IBM Plex Sans"/>
-          <w:rPrChange w:id="80" w:author="S Saraoudas" w:date="2021-06-08T18:43:00Z">
-            <w:rPr/>
-          </w:rPrChange>
         </w:rPr>
       </w:pPr>
       <w:r>
         <w:rPr>
           <w:rFonts w:ascii="IBM Plex Sans" w:hAnsi="IBM Plex Sans"/>
           <w:noProof/>
-          <w:rPrChange w:id="81" w:author="S Saraoudas" w:date="2021-06-08T18:43:00Z">
-            <w:rPr>
-              <w:noProof/>
-            </w:rPr>
-          </w:rPrChange>
         </w:rPr>
         <w:drawing>
           <wp:inline distT="0" distB="0" distL="0" distR="0" wp14:anchorId="7E6FE764" wp14:editId="260CD181">
@@ -1074,7 +734,7 @@
                     <pic:cNvPicPr/>
                   </pic:nvPicPr>
                   <pic:blipFill>
-                    <a:blip r:embed="rId11"/>
+                    <a:blip r:embed="rId13"/>
                     <a:stretch>
                       <a:fillRect/>
                     </a:stretch>
@@ -1102,9 +762,6 @@
         <w:contextualSpacing w:val="0"/>
         <w:rPr>
           <w:rFonts w:ascii="IBM Plex Sans" w:hAnsi="IBM Plex Sans"/>
-          <w:rPrChange w:id="82" w:author="S Saraoudas" w:date="2021-06-08T18:43:00Z">
-            <w:rPr/>
-          </w:rPrChange>
         </w:rPr>
       </w:pPr>
     </w:p>
@@ -1119,17 +776,11 @@
         <w:contextualSpacing w:val="0"/>
         <w:rPr>
           <w:rFonts w:ascii="IBM Plex Sans" w:hAnsi="IBM Plex Sans"/>
-          <w:rPrChange w:id="83" w:author="S Saraoudas" w:date="2021-06-08T18:43:00Z">
-            <w:rPr/>
-          </w:rPrChange>
-        </w:rPr>
-      </w:pPr>
-      <w:r>
-        <w:rPr>
-          <w:rFonts w:ascii="IBM Plex Sans" w:hAnsi="IBM Plex Sans"/>
-          <w:rPrChange w:id="84" w:author="S Saraoudas" w:date="2021-06-08T18:43:00Z">
-            <w:rPr/>
-          </w:rPrChange>
+        </w:rPr>
+      </w:pPr>
+      <w:r>
+        <w:rPr>
+          <w:rFonts w:ascii="IBM Plex Sans" w:hAnsi="IBM Plex Sans"/>
         </w:rPr>
         <w:t>Click on “</w:t>
       </w:r>
@@ -1137,20 +788,12 @@
         <w:rPr>
           <w:rFonts w:ascii="IBM Plex Sans" w:hAnsi="IBM Plex Sans"/>
           <w:b/>
-          <w:rPrChange w:id="85" w:author="S Saraoudas" w:date="2021-06-08T18:43:00Z">
-            <w:rPr>
-              <w:b/>
-            </w:rPr>
-          </w:rPrChange>
         </w:rPr>
         <w:t>Add</w:t>
       </w:r>
       <w:r>
         <w:rPr>
           <w:rFonts w:ascii="IBM Plex Sans" w:hAnsi="IBM Plex Sans"/>
-          <w:rPrChange w:id="86" w:author="S Saraoudas" w:date="2021-06-08T18:43:00Z">
-            <w:rPr/>
-          </w:rPrChange>
         </w:rPr>
         <w:t>” to select image file location and type of image to be created. Select Destination image type as “</w:t>
       </w:r>
@@ -1158,20 +801,12 @@
         <w:rPr>
           <w:rFonts w:ascii="IBM Plex Sans" w:hAnsi="IBM Plex Sans"/>
           <w:b/>
-          <w:rPrChange w:id="87" w:author="S Saraoudas" w:date="2021-06-08T18:43:00Z">
-            <w:rPr>
-              <w:b/>
-            </w:rPr>
-          </w:rPrChange>
         </w:rPr>
         <w:t>E01</w:t>
       </w:r>
       <w:r>
         <w:rPr>
           <w:rFonts w:ascii="IBM Plex Sans" w:hAnsi="IBM Plex Sans"/>
-          <w:rPrChange w:id="88" w:author="S Saraoudas" w:date="2021-06-08T18:43:00Z">
-            <w:rPr/>
-          </w:rPrChange>
         </w:rPr>
         <w:t>” when prompted and click “</w:t>
       </w:r>
@@ -1179,20 +814,12 @@
         <w:rPr>
           <w:rFonts w:ascii="IBM Plex Sans" w:hAnsi="IBM Plex Sans"/>
           <w:b/>
-          <w:rPrChange w:id="89" w:author="S Saraoudas" w:date="2021-06-08T18:43:00Z">
-            <w:rPr>
-              <w:b/>
-            </w:rPr>
-          </w:rPrChange>
         </w:rPr>
         <w:t>Next</w:t>
       </w:r>
       <w:r>
         <w:rPr>
           <w:rFonts w:ascii="IBM Plex Sans" w:hAnsi="IBM Plex Sans"/>
-          <w:rPrChange w:id="90" w:author="S Saraoudas" w:date="2021-06-08T18:43:00Z">
-            <w:rPr/>
-          </w:rPrChange>
         </w:rPr>
         <w:t>” (See below)</w:t>
       </w:r>
@@ -1204,20 +831,12 @@
         <w:jc w:val="center"/>
         <w:rPr>
           <w:rFonts w:ascii="IBM Plex Sans" w:hAnsi="IBM Plex Sans"/>
-          <w:rPrChange w:id="91" w:author="S Saraoudas" w:date="2021-06-08T18:43:00Z">
-            <w:rPr/>
-          </w:rPrChange>
         </w:rPr>
       </w:pPr>
       <w:r>
         <w:rPr>
           <w:rFonts w:ascii="IBM Plex Sans" w:hAnsi="IBM Plex Sans"/>
           <w:noProof/>
-          <w:rPrChange w:id="92" w:author="S Saraoudas" w:date="2021-06-08T18:43:00Z">
-            <w:rPr>
-              <w:noProof/>
-            </w:rPr>
-          </w:rPrChange>
         </w:rPr>
         <w:drawing>
           <wp:inline distT="0" distB="0" distL="0" distR="0" wp14:anchorId="54CE042D" wp14:editId="7E8302AB">
@@ -1235,7 +854,7 @@
                     <pic:cNvPicPr/>
                   </pic:nvPicPr>
                   <pic:blipFill>
-                    <a:blip r:embed="rId12"/>
+                    <a:blip r:embed="rId14"/>
                     <a:stretch>
                       <a:fillRect/>
                     </a:stretch>
@@ -1263,9 +882,6 @@
         <w:contextualSpacing w:val="0"/>
         <w:rPr>
           <w:rFonts w:ascii="IBM Plex Sans" w:hAnsi="IBM Plex Sans"/>
-          <w:rPrChange w:id="93" w:author="S Saraoudas" w:date="2021-06-08T18:43:00Z">
-            <w:rPr/>
-          </w:rPrChange>
         </w:rPr>
       </w:pPr>
     </w:p>
@@ -1280,38 +896,38 @@
         <w:contextualSpacing w:val="0"/>
         <w:rPr>
           <w:rFonts w:ascii="IBM Plex Sans" w:hAnsi="IBM Plex Sans"/>
-          <w:rPrChange w:id="94" w:author="S Saraoudas" w:date="2021-06-08T18:43:00Z">
-            <w:rPr/>
-          </w:rPrChange>
-        </w:rPr>
-      </w:pPr>
-      <w:r>
-        <w:rPr>
-          <w:rFonts w:ascii="IBM Plex Sans" w:hAnsi="IBM Plex Sans"/>
-          <w:rPrChange w:id="95" w:author="S Saraoudas" w:date="2021-06-08T18:43:00Z">
-            <w:rPr/>
-          </w:rPrChange>
-        </w:rPr>
-        <w:t>In the next screen type details such as case and evidence numbers, description of the activity, Examiner’s name and other notes (</w:t>
+        </w:rPr>
+      </w:pPr>
+      <w:r>
+        <w:rPr>
+          <w:rFonts w:ascii="IBM Plex Sans" w:hAnsi="IBM Plex Sans"/>
+        </w:rPr>
+        <w:t xml:space="preserve">In the next screen type details such as case and evidence numbers, description of the activity, Examiner’s </w:t>
+      </w:r>
+      <w:proofErr w:type="gramStart"/>
+      <w:r>
+        <w:rPr>
+          <w:rFonts w:ascii="IBM Plex Sans" w:hAnsi="IBM Plex Sans"/>
+        </w:rPr>
+        <w:t>name</w:t>
+      </w:r>
+      <w:proofErr w:type="gramEnd"/>
+      <w:r>
+        <w:rPr>
+          <w:rFonts w:ascii="IBM Plex Sans" w:hAnsi="IBM Plex Sans"/>
+        </w:rPr>
+        <w:t xml:space="preserve"> and other notes (</w:t>
       </w:r>
       <w:r>
         <w:rPr>
           <w:rFonts w:ascii="IBM Plex Sans" w:hAnsi="IBM Plex Sans"/>
           <w:u w:val="single"/>
-          <w:rPrChange w:id="96" w:author="S Saraoudas" w:date="2021-06-08T18:43:00Z">
-            <w:rPr>
-              <w:u w:val="single"/>
-            </w:rPr>
-          </w:rPrChange>
         </w:rPr>
         <w:t>optional</w:t>
       </w:r>
       <w:r>
         <w:rPr>
           <w:rFonts w:ascii="IBM Plex Sans" w:hAnsi="IBM Plex Sans"/>
-          <w:rPrChange w:id="97" w:author="S Saraoudas" w:date="2021-06-08T18:43:00Z">
-            <w:rPr/>
-          </w:rPrChange>
         </w:rPr>
         <w:t xml:space="preserve">). </w:t>
       </w:r>
@@ -1323,20 +939,12 @@
         <w:jc w:val="center"/>
         <w:rPr>
           <w:rFonts w:ascii="IBM Plex Sans" w:hAnsi="IBM Plex Sans"/>
-          <w:rPrChange w:id="98" w:author="S Saraoudas" w:date="2021-06-08T18:43:00Z">
-            <w:rPr/>
-          </w:rPrChange>
         </w:rPr>
       </w:pPr>
       <w:r>
         <w:rPr>
           <w:rFonts w:ascii="IBM Plex Sans" w:hAnsi="IBM Plex Sans"/>
           <w:noProof/>
-          <w:rPrChange w:id="99" w:author="S Saraoudas" w:date="2021-06-08T18:43:00Z">
-            <w:rPr>
-              <w:noProof/>
-            </w:rPr>
-          </w:rPrChange>
         </w:rPr>
         <w:drawing>
           <wp:inline distT="0" distB="0" distL="0" distR="0" wp14:anchorId="030A4F8A" wp14:editId="3D9A0686">
@@ -1354,7 +962,7 @@
                     <pic:cNvPicPr/>
                   </pic:nvPicPr>
                   <pic:blipFill>
-                    <a:blip r:embed="rId13"/>
+                    <a:blip r:embed="rId15"/>
                     <a:stretch>
                       <a:fillRect/>
                     </a:stretch>
@@ -1382,9 +990,6 @@
         <w:contextualSpacing w:val="0"/>
         <w:rPr>
           <w:rFonts w:ascii="IBM Plex Sans" w:hAnsi="IBM Plex Sans"/>
-          <w:rPrChange w:id="100" w:author="S Saraoudas" w:date="2021-06-08T18:43:00Z">
-            <w:rPr/>
-          </w:rPrChange>
         </w:rPr>
       </w:pPr>
     </w:p>
@@ -1399,74 +1004,62 @@
         <w:contextualSpacing w:val="0"/>
         <w:rPr>
           <w:rFonts w:ascii="IBM Plex Sans" w:hAnsi="IBM Plex Sans"/>
-          <w:rPrChange w:id="101" w:author="S Saraoudas" w:date="2021-06-08T18:43:00Z">
-            <w:rPr/>
-          </w:rPrChange>
-        </w:rPr>
-      </w:pPr>
-      <w:r>
-        <w:rPr>
-          <w:rFonts w:ascii="IBM Plex Sans" w:hAnsi="IBM Plex Sans"/>
-          <w:rPrChange w:id="102" w:author="S Saraoudas" w:date="2021-06-08T18:43:00Z">
-            <w:rPr/>
-          </w:rPrChange>
+        </w:rPr>
+      </w:pPr>
+      <w:r>
+        <w:rPr>
+          <w:rFonts w:ascii="IBM Plex Sans" w:hAnsi="IBM Plex Sans"/>
         </w:rPr>
         <w:t xml:space="preserve">In the next screen, select the folder where the image file will be stored. Choose the location to be the external </w:t>
       </w:r>
       <w:r>
         <w:rPr>
           <w:rFonts w:ascii="IBM Plex Sans" w:hAnsi="IBM Plex Sans"/>
-          <w:rPrChange w:id="103" w:author="S Saraoudas" w:date="2021-06-08T18:43:00Z">
-            <w:rPr/>
-          </w:rPrChange>
         </w:rPr>
         <w:t>media</w:t>
       </w:r>
       <w:r>
         <w:rPr>
           <w:rFonts w:ascii="IBM Plex Sans" w:hAnsi="IBM Plex Sans"/>
-          <w:rPrChange w:id="104" w:author="S Saraoudas" w:date="2021-06-08T18:43:00Z">
-            <w:rPr/>
-          </w:rPrChange>
         </w:rPr>
         <w:t xml:space="preserve"> connected to the target computer. Provide a unique name for the image file following the pattern &lt;hostname-drive letter-date&gt; (i.e. client01-C-201</w:t>
       </w:r>
       <w:r>
         <w:rPr>
           <w:rFonts w:ascii="IBM Plex Sans" w:hAnsi="IBM Plex Sans"/>
-          <w:rPrChange w:id="105" w:author="S Saraoudas" w:date="2021-06-08T18:43:00Z">
-            <w:rPr/>
-          </w:rPrChange>
         </w:rPr>
         <w:t>8</w:t>
       </w:r>
       <w:r>
         <w:rPr>
           <w:rFonts w:ascii="IBM Plex Sans" w:hAnsi="IBM Plex Sans"/>
-          <w:rPrChange w:id="106" w:author="S Saraoudas" w:date="2021-06-08T18:43:00Z">
-            <w:rPr/>
-          </w:rPrChange>
-        </w:rPr>
-        <w:t>mar03); the extension (.E01 in our case) will be appended automatically. Leave all other options such as Image Fragment Size, Compression, etc. to their default values. Now click on “</w:t>
+        </w:rPr>
+        <w:t xml:space="preserve">mar03); the extension </w:t>
+      </w:r>
+      <w:proofErr w:type="gramStart"/>
+      <w:r>
+        <w:rPr>
+          <w:rFonts w:ascii="IBM Plex Sans" w:hAnsi="IBM Plex Sans"/>
+        </w:rPr>
+        <w:t>(.E</w:t>
+      </w:r>
+      <w:proofErr w:type="gramEnd"/>
+      <w:r>
+        <w:rPr>
+          <w:rFonts w:ascii="IBM Plex Sans" w:hAnsi="IBM Plex Sans"/>
+        </w:rPr>
+        <w:t>01 in our case) will be appended automatically. Leave all other options such as Image Fragment Size, Compression, etc. to their default values. Now click on “</w:t>
       </w:r>
       <w:r>
         <w:rPr>
           <w:rFonts w:ascii="IBM Plex Sans" w:hAnsi="IBM Plex Sans"/>
           <w:b/>
-          <w:rPrChange w:id="107" w:author="S Saraoudas" w:date="2021-06-08T18:43:00Z">
-            <w:rPr>
-              <w:b/>
-            </w:rPr>
-          </w:rPrChange>
         </w:rPr>
         <w:t>Finish</w:t>
       </w:r>
       <w:r>
         <w:rPr>
           <w:rFonts w:ascii="IBM Plex Sans" w:hAnsi="IBM Plex Sans"/>
-          <w:rPrChange w:id="108" w:author="S Saraoudas" w:date="2021-06-08T18:43:00Z">
-            <w:rPr/>
-          </w:rPrChange>
         </w:rPr>
         <w:t xml:space="preserve">”. </w:t>
       </w:r>
@@ -1482,17 +1075,11 @@
         <w:contextualSpacing w:val="0"/>
         <w:rPr>
           <w:rFonts w:ascii="IBM Plex Sans" w:hAnsi="IBM Plex Sans"/>
-          <w:rPrChange w:id="109" w:author="S Saraoudas" w:date="2021-06-08T18:43:00Z">
-            <w:rPr/>
-          </w:rPrChange>
-        </w:rPr>
-      </w:pPr>
-      <w:r>
-        <w:rPr>
-          <w:rFonts w:ascii="IBM Plex Sans" w:hAnsi="IBM Plex Sans"/>
-          <w:rPrChange w:id="110" w:author="S Saraoudas" w:date="2021-06-08T18:43:00Z">
-            <w:rPr/>
-          </w:rPrChange>
+        </w:rPr>
+      </w:pPr>
+      <w:r>
+        <w:rPr>
+          <w:rFonts w:ascii="IBM Plex Sans" w:hAnsi="IBM Plex Sans"/>
         </w:rPr>
         <w:t>Now we are ready to start acquiring the disk image. To do this first “check” the following boxes on the screen below before clicking on the “</w:t>
       </w:r>
@@ -1500,20 +1087,12 @@
         <w:rPr>
           <w:rFonts w:ascii="IBM Plex Sans" w:hAnsi="IBM Plex Sans"/>
           <w:b/>
-          <w:rPrChange w:id="111" w:author="S Saraoudas" w:date="2021-06-08T18:43:00Z">
-            <w:rPr>
-              <w:b/>
-            </w:rPr>
-          </w:rPrChange>
         </w:rPr>
         <w:t>Start</w:t>
       </w:r>
       <w:r>
         <w:rPr>
           <w:rFonts w:ascii="IBM Plex Sans" w:hAnsi="IBM Plex Sans"/>
-          <w:rPrChange w:id="112" w:author="S Saraoudas" w:date="2021-06-08T18:43:00Z">
-            <w:rPr/>
-          </w:rPrChange>
         </w:rPr>
         <w:t xml:space="preserve">” button: </w:t>
       </w:r>
@@ -1529,17 +1108,11 @@
         <w:contextualSpacing w:val="0"/>
         <w:rPr>
           <w:rFonts w:ascii="IBM Plex Sans" w:hAnsi="IBM Plex Sans"/>
-          <w:rPrChange w:id="113" w:author="S Saraoudas" w:date="2021-06-08T18:43:00Z">
-            <w:rPr/>
-          </w:rPrChange>
-        </w:rPr>
-      </w:pPr>
-      <w:r>
-        <w:rPr>
-          <w:rFonts w:ascii="IBM Plex Sans" w:hAnsi="IBM Plex Sans"/>
-          <w:rPrChange w:id="114" w:author="S Saraoudas" w:date="2021-06-08T18:43:00Z">
-            <w:rPr/>
-          </w:rPrChange>
+        </w:rPr>
+      </w:pPr>
+      <w:r>
+        <w:rPr>
+          <w:rFonts w:ascii="IBM Plex Sans" w:hAnsi="IBM Plex Sans"/>
         </w:rPr>
         <w:lastRenderedPageBreak/>
         <w:t>Verify images after they are created</w:t>
@@ -1556,17 +1129,11 @@
         <w:contextualSpacing w:val="0"/>
         <w:rPr>
           <w:rFonts w:ascii="IBM Plex Sans" w:hAnsi="IBM Plex Sans"/>
-          <w:rPrChange w:id="115" w:author="S Saraoudas" w:date="2021-06-08T18:43:00Z">
-            <w:rPr/>
-          </w:rPrChange>
-        </w:rPr>
-      </w:pPr>
-      <w:r>
-        <w:rPr>
-          <w:rFonts w:ascii="IBM Plex Sans" w:hAnsi="IBM Plex Sans"/>
-          <w:rPrChange w:id="116" w:author="S Saraoudas" w:date="2021-06-08T18:43:00Z">
-            <w:rPr/>
-          </w:rPrChange>
+        </w:rPr>
+      </w:pPr>
+      <w:r>
+        <w:rPr>
+          <w:rFonts w:ascii="IBM Plex Sans" w:hAnsi="IBM Plex Sans"/>
         </w:rPr>
         <w:t>Pre-calculate Progress Statistics</w:t>
       </w:r>
@@ -1582,17 +1149,11 @@
         <w:contextualSpacing w:val="0"/>
         <w:rPr>
           <w:rFonts w:ascii="IBM Plex Sans" w:hAnsi="IBM Plex Sans"/>
-          <w:rPrChange w:id="117" w:author="S Saraoudas" w:date="2021-06-08T18:43:00Z">
-            <w:rPr/>
-          </w:rPrChange>
-        </w:rPr>
-      </w:pPr>
-      <w:r>
-        <w:rPr>
-          <w:rFonts w:ascii="IBM Plex Sans" w:hAnsi="IBM Plex Sans"/>
-          <w:rPrChange w:id="118" w:author="S Saraoudas" w:date="2021-06-08T18:43:00Z">
-            <w:rPr/>
-          </w:rPrChange>
+        </w:rPr>
+      </w:pPr>
+      <w:r>
+        <w:rPr>
+          <w:rFonts w:ascii="IBM Plex Sans" w:hAnsi="IBM Plex Sans"/>
         </w:rPr>
         <w:t>Create directory listings of all files in the image after they are created</w:t>
       </w:r>
@@ -1604,20 +1165,12 @@
         <w:jc w:val="center"/>
         <w:rPr>
           <w:rFonts w:ascii="IBM Plex Sans" w:hAnsi="IBM Plex Sans"/>
-          <w:rPrChange w:id="119" w:author="S Saraoudas" w:date="2021-06-08T18:43:00Z">
-            <w:rPr/>
-          </w:rPrChange>
         </w:rPr>
       </w:pPr>
       <w:r>
         <w:rPr>
           <w:rFonts w:ascii="IBM Plex Sans" w:hAnsi="IBM Plex Sans"/>
           <w:noProof/>
-          <w:rPrChange w:id="120" w:author="S Saraoudas" w:date="2021-06-08T18:43:00Z">
-            <w:rPr>
-              <w:noProof/>
-            </w:rPr>
-          </w:rPrChange>
         </w:rPr>
         <w:drawing>
           <wp:inline distT="0" distB="0" distL="0" distR="0" wp14:anchorId="58F90EA8" wp14:editId="65B43AEA">
@@ -1635,7 +1188,7 @@
                     <pic:cNvPicPr/>
                   </pic:nvPicPr>
                   <pic:blipFill>
-                    <a:blip r:embed="rId14"/>
+                    <a:blip r:embed="rId16"/>
                     <a:stretch>
                       <a:fillRect/>
                     </a:stretch>
@@ -1663,9 +1216,6 @@
         <w:contextualSpacing w:val="0"/>
         <w:rPr>
           <w:rFonts w:ascii="IBM Plex Sans" w:hAnsi="IBM Plex Sans"/>
-          <w:rPrChange w:id="121" w:author="S Saraoudas" w:date="2021-06-08T18:43:00Z">
-            <w:rPr/>
-          </w:rPrChange>
         </w:rPr>
       </w:pPr>
     </w:p>
@@ -1680,17 +1230,11 @@
         <w:contextualSpacing w:val="0"/>
         <w:rPr>
           <w:rFonts w:ascii="IBM Plex Sans" w:hAnsi="IBM Plex Sans"/>
-          <w:rPrChange w:id="122" w:author="S Saraoudas" w:date="2021-06-08T18:43:00Z">
-            <w:rPr/>
-          </w:rPrChange>
-        </w:rPr>
-      </w:pPr>
-      <w:r>
-        <w:rPr>
-          <w:rFonts w:ascii="IBM Plex Sans" w:hAnsi="IBM Plex Sans"/>
-          <w:rPrChange w:id="123" w:author="S Saraoudas" w:date="2021-06-08T18:43:00Z">
-            <w:rPr/>
-          </w:rPrChange>
+        </w:rPr>
+      </w:pPr>
+      <w:r>
+        <w:rPr>
+          <w:rFonts w:ascii="IBM Plex Sans" w:hAnsi="IBM Plex Sans"/>
         </w:rPr>
         <w:t>Initiate the imaging process by selecting “</w:t>
       </w:r>
@@ -1698,20 +1242,12 @@
         <w:rPr>
           <w:rFonts w:ascii="IBM Plex Sans" w:hAnsi="IBM Plex Sans"/>
           <w:b/>
-          <w:rPrChange w:id="124" w:author="S Saraoudas" w:date="2021-06-08T18:43:00Z">
-            <w:rPr>
-              <w:b/>
-            </w:rPr>
-          </w:rPrChange>
         </w:rPr>
         <w:t>Start</w:t>
       </w:r>
       <w:r>
         <w:rPr>
           <w:rFonts w:ascii="IBM Plex Sans" w:hAnsi="IBM Plex Sans"/>
-          <w:rPrChange w:id="125" w:author="S Saraoudas" w:date="2021-06-08T18:43:00Z">
-            <w:rPr/>
-          </w:rPrChange>
         </w:rPr>
         <w:t>”</w:t>
       </w:r>
@@ -1727,17 +1263,11 @@
         <w:contextualSpacing w:val="0"/>
         <w:rPr>
           <w:rFonts w:ascii="IBM Plex Sans" w:hAnsi="IBM Plex Sans"/>
-          <w:rPrChange w:id="126" w:author="S Saraoudas" w:date="2021-06-08T18:43:00Z">
-            <w:rPr/>
-          </w:rPrChange>
-        </w:rPr>
-      </w:pPr>
-      <w:r>
-        <w:rPr>
-          <w:rFonts w:ascii="IBM Plex Sans" w:hAnsi="IBM Plex Sans"/>
-          <w:rPrChange w:id="127" w:author="S Saraoudas" w:date="2021-06-08T18:43:00Z">
-            <w:rPr/>
-          </w:rPrChange>
+        </w:rPr>
+      </w:pPr>
+      <w:r>
+        <w:rPr>
+          <w:rFonts w:ascii="IBM Plex Sans" w:hAnsi="IBM Plex Sans"/>
         </w:rPr>
         <w:t xml:space="preserve">Once the disk imaging process is underway you should see the following progress dialog box: </w:t>
       </w:r>
@@ -1749,20 +1279,12 @@
         <w:jc w:val="center"/>
         <w:rPr>
           <w:rFonts w:ascii="IBM Plex Sans" w:hAnsi="IBM Plex Sans"/>
-          <w:rPrChange w:id="128" w:author="S Saraoudas" w:date="2021-06-08T18:43:00Z">
-            <w:rPr/>
-          </w:rPrChange>
         </w:rPr>
       </w:pPr>
       <w:r>
         <w:rPr>
           <w:rFonts w:ascii="IBM Plex Sans" w:hAnsi="IBM Plex Sans"/>
           <w:noProof/>
-          <w:rPrChange w:id="129" w:author="S Saraoudas" w:date="2021-06-08T18:43:00Z">
-            <w:rPr>
-              <w:noProof/>
-            </w:rPr>
-          </w:rPrChange>
         </w:rPr>
         <w:drawing>
           <wp:inline distT="0" distB="0" distL="0" distR="0" wp14:anchorId="4E4514D3" wp14:editId="4B3CB91F">
@@ -1780,7 +1302,7 @@
                     <pic:cNvPicPr/>
                   </pic:nvPicPr>
                   <pic:blipFill>
-                    <a:blip r:embed="rId15"/>
+                    <a:blip r:embed="rId17"/>
                     <a:stretch>
                       <a:fillRect/>
                     </a:stretch>
@@ -1808,9 +1330,6 @@
         <w:contextualSpacing w:val="0"/>
         <w:rPr>
           <w:rFonts w:ascii="IBM Plex Sans" w:hAnsi="IBM Plex Sans"/>
-          <w:rPrChange w:id="130" w:author="S Saraoudas" w:date="2021-06-08T18:43:00Z">
-            <w:rPr/>
-          </w:rPrChange>
         </w:rPr>
       </w:pPr>
     </w:p>
@@ -1825,17 +1344,11 @@
         <w:contextualSpacing w:val="0"/>
         <w:rPr>
           <w:rFonts w:ascii="IBM Plex Sans" w:hAnsi="IBM Plex Sans"/>
-          <w:rPrChange w:id="131" w:author="S Saraoudas" w:date="2021-06-08T18:43:00Z">
-            <w:rPr/>
-          </w:rPrChange>
-        </w:rPr>
-      </w:pPr>
-      <w:r>
-        <w:rPr>
-          <w:rFonts w:ascii="IBM Plex Sans" w:hAnsi="IBM Plex Sans"/>
-          <w:rPrChange w:id="132" w:author="S Saraoudas" w:date="2021-06-08T18:43:00Z">
-            <w:rPr/>
-          </w:rPrChange>
+        </w:rPr>
+      </w:pPr>
+      <w:r>
+        <w:rPr>
+          <w:rFonts w:ascii="IBM Plex Sans" w:hAnsi="IBM Plex Sans"/>
         </w:rPr>
         <w:t>Once the disk image is successfully acquired, you should see the following confirmation box. Click on “</w:t>
       </w:r>
@@ -1843,20 +1356,12 @@
         <w:rPr>
           <w:rFonts w:ascii="IBM Plex Sans" w:hAnsi="IBM Plex Sans"/>
           <w:b/>
-          <w:rPrChange w:id="133" w:author="S Saraoudas" w:date="2021-06-08T18:43:00Z">
-            <w:rPr>
-              <w:b/>
-            </w:rPr>
-          </w:rPrChange>
         </w:rPr>
         <w:t>Close</w:t>
       </w:r>
       <w:r>
         <w:rPr>
           <w:rFonts w:ascii="IBM Plex Sans" w:hAnsi="IBM Plex Sans"/>
-          <w:rPrChange w:id="134" w:author="S Saraoudas" w:date="2021-06-08T18:43:00Z">
-            <w:rPr/>
-          </w:rPrChange>
         </w:rPr>
         <w:t xml:space="preserve">” on this box: </w:t>
       </w:r>
@@ -1868,20 +1373,12 @@
         <w:jc w:val="center"/>
         <w:rPr>
           <w:rFonts w:ascii="IBM Plex Sans" w:hAnsi="IBM Plex Sans"/>
-          <w:rPrChange w:id="135" w:author="S Saraoudas" w:date="2021-06-08T18:43:00Z">
-            <w:rPr/>
-          </w:rPrChange>
         </w:rPr>
       </w:pPr>
       <w:r>
         <w:rPr>
           <w:rFonts w:ascii="IBM Plex Sans" w:hAnsi="IBM Plex Sans"/>
           <w:noProof/>
-          <w:rPrChange w:id="136" w:author="S Saraoudas" w:date="2021-06-08T18:43:00Z">
-            <w:rPr>
-              <w:noProof/>
-            </w:rPr>
-          </w:rPrChange>
         </w:rPr>
         <w:drawing>
           <wp:inline distT="0" distB="0" distL="0" distR="0" wp14:anchorId="7396A543" wp14:editId="754EF4B9">
@@ -1899,7 +1396,7 @@
                     <pic:cNvPicPr/>
                   </pic:nvPicPr>
                   <pic:blipFill>
-                    <a:blip r:embed="rId16"/>
+                    <a:blip r:embed="rId18"/>
                     <a:stretch>
                       <a:fillRect/>
                     </a:stretch>
@@ -1927,9 +1424,6 @@
         <w:contextualSpacing w:val="0"/>
         <w:rPr>
           <w:rFonts w:ascii="IBM Plex Sans" w:hAnsi="IBM Plex Sans"/>
-          <w:rPrChange w:id="137" w:author="S Saraoudas" w:date="2021-06-08T18:43:00Z">
-            <w:rPr/>
-          </w:rPrChange>
         </w:rPr>
       </w:pPr>
     </w:p>
@@ -1944,26 +1438,17 @@
         <w:contextualSpacing w:val="0"/>
         <w:rPr>
           <w:rFonts w:ascii="IBM Plex Sans" w:hAnsi="IBM Plex Sans"/>
-          <w:rPrChange w:id="138" w:author="S Saraoudas" w:date="2021-06-08T18:43:00Z">
-            <w:rPr/>
-          </w:rPrChange>
-        </w:rPr>
-      </w:pPr>
-      <w:r>
-        <w:rPr>
-          <w:rFonts w:ascii="IBM Plex Sans" w:hAnsi="IBM Plex Sans"/>
-          <w:rPrChange w:id="139" w:author="S Saraoudas" w:date="2021-06-08T18:43:00Z">
-            <w:rPr/>
-          </w:rPrChange>
+        </w:rPr>
+      </w:pPr>
+      <w:r>
+        <w:rPr>
+          <w:rFonts w:ascii="IBM Plex Sans" w:hAnsi="IBM Plex Sans"/>
         </w:rPr>
         <w:t>Perform steps 3</w:t>
       </w:r>
       <w:r>
         <w:rPr>
           <w:rFonts w:ascii="IBM Plex Sans" w:hAnsi="IBM Plex Sans"/>
-          <w:rPrChange w:id="140" w:author="S Saraoudas" w:date="2021-06-08T18:43:00Z">
-            <w:rPr/>
-          </w:rPrChange>
         </w:rPr>
         <w:t xml:space="preserve">-12 for any additional hard drives that may be attached to the Windows systems. Make sure you choose the physical drive carefully to avoid duplicate images or acquiring image of a wrong drive. Also make sure to choose different folders and/or different image file names to be able to clearly distinguish between images acquired from different physical drives. </w:t>
       </w:r>
@@ -1973,35 +1458,23 @@
         <w:pStyle w:val="Heading1"/>
         <w:rPr>
           <w:rFonts w:ascii="IBM Plex Sans" w:hAnsi="IBM Plex Sans"/>
-          <w:rPrChange w:id="141" w:author="S Saraoudas" w:date="2021-06-08T18:43:00Z">
-            <w:rPr/>
-          </w:rPrChange>
-        </w:rPr>
-      </w:pPr>
-      <w:r>
-        <w:rPr>
-          <w:rFonts w:ascii="IBM Plex Sans" w:hAnsi="IBM Plex Sans"/>
-          <w:rPrChange w:id="142" w:author="S Saraoudas" w:date="2021-06-08T18:43:00Z">
-            <w:rPr/>
-          </w:rPrChange>
+        </w:rPr>
+      </w:pPr>
+      <w:r>
+        <w:rPr>
+          <w:rFonts w:ascii="IBM Plex Sans" w:hAnsi="IBM Plex Sans"/>
         </w:rPr>
         <w:t xml:space="preserve">Preparation for delivery to IBM X-Force </w:t>
       </w:r>
       <w:r>
         <w:rPr>
           <w:rFonts w:ascii="IBM Plex Sans" w:hAnsi="IBM Plex Sans"/>
-          <w:rPrChange w:id="143" w:author="S Saraoudas" w:date="2021-06-08T18:43:00Z">
-            <w:rPr/>
-          </w:rPrChange>
         </w:rPr>
         <w:t>IR</w:t>
       </w:r>
       <w:r>
         <w:rPr>
           <w:rFonts w:ascii="IBM Plex Sans" w:hAnsi="IBM Plex Sans"/>
-          <w:rPrChange w:id="144" w:author="S Saraoudas" w:date="2021-06-08T18:43:00Z">
-            <w:rPr/>
-          </w:rPrChange>
         </w:rPr>
         <w:t xml:space="preserve"> team (on standalone machine)</w:t>
       </w:r>
@@ -2017,17 +1490,11 @@
         <w:contextualSpacing w:val="0"/>
         <w:rPr>
           <w:rFonts w:ascii="IBM Plex Sans" w:hAnsi="IBM Plex Sans"/>
-          <w:rPrChange w:id="145" w:author="S Saraoudas" w:date="2021-06-08T18:43:00Z">
-            <w:rPr/>
-          </w:rPrChange>
-        </w:rPr>
-      </w:pPr>
-      <w:r>
-        <w:rPr>
-          <w:rFonts w:ascii="IBM Plex Sans" w:hAnsi="IBM Plex Sans"/>
-          <w:rPrChange w:id="146" w:author="S Saraoudas" w:date="2021-06-08T18:43:00Z">
-            <w:rPr/>
-          </w:rPrChange>
+        </w:rPr>
+      </w:pPr>
+      <w:r>
+        <w:rPr>
+          <w:rFonts w:ascii="IBM Plex Sans" w:hAnsi="IBM Plex Sans"/>
         </w:rPr>
         <w:t>Attach external hard drive with previously acquired forensic image or mount file share containing previously acquired forensic image.</w:t>
       </w:r>
@@ -2043,19 +1510,27 @@
         <w:contextualSpacing w:val="0"/>
         <w:rPr>
           <w:rFonts w:ascii="IBM Plex Sans" w:hAnsi="IBM Plex Sans"/>
-          <w:rPrChange w:id="147" w:author="S Saraoudas" w:date="2021-06-08T18:43:00Z">
-            <w:rPr/>
-          </w:rPrChange>
-        </w:rPr>
-      </w:pPr>
-      <w:r>
-        <w:rPr>
-          <w:rFonts w:ascii="IBM Plex Sans" w:hAnsi="IBM Plex Sans"/>
-          <w:rPrChange w:id="148" w:author="S Saraoudas" w:date="2021-06-08T18:43:00Z">
-            <w:rPr/>
-          </w:rPrChange>
-        </w:rPr>
-        <w:t>Create compressed encrypted archive with below options, eg. using 7-Zip Portable.</w:t>
+        </w:rPr>
+      </w:pPr>
+      <w:r>
+        <w:rPr>
+          <w:rFonts w:ascii="IBM Plex Sans" w:hAnsi="IBM Plex Sans"/>
+        </w:rPr>
+        <w:t xml:space="preserve">Create compressed encrypted archive with below options, </w:t>
+      </w:r>
+      <w:proofErr w:type="spellStart"/>
+      <w:r>
+        <w:rPr>
+          <w:rFonts w:ascii="IBM Plex Sans" w:hAnsi="IBM Plex Sans"/>
+        </w:rPr>
+        <w:t>eg.</w:t>
+      </w:r>
+      <w:proofErr w:type="spellEnd"/>
+      <w:r>
+        <w:rPr>
+          <w:rFonts w:ascii="IBM Plex Sans" w:hAnsi="IBM Plex Sans"/>
+        </w:rPr>
+        <w:t xml:space="preserve"> using 7-Zip Portable.</w:t>
       </w:r>
     </w:p>
     <w:p>
@@ -2069,54 +1544,36 @@
         <w:contextualSpacing w:val="0"/>
         <w:rPr>
           <w:rFonts w:ascii="IBM Plex Sans" w:hAnsi="IBM Plex Sans"/>
-          <w:rPrChange w:id="149" w:author="S Saraoudas" w:date="2021-06-08T18:43:00Z">
-            <w:rPr/>
-          </w:rPrChange>
-        </w:rPr>
-      </w:pPr>
-      <w:bookmarkStart w:id="150" w:name="_Hlk527124650"/>
-      <w:r>
-        <w:rPr>
-          <w:rFonts w:ascii="IBM Plex Sans" w:hAnsi="IBM Plex Sans"/>
-          <w:rPrChange w:id="151" w:author="S Saraoudas" w:date="2021-06-08T18:43:00Z">
-            <w:rPr/>
-          </w:rPrChange>
+        </w:rPr>
+      </w:pPr>
+      <w:bookmarkStart w:id="0" w:name="_Hlk527124650"/>
+      <w:r>
+        <w:rPr>
+          <w:rFonts w:ascii="IBM Plex Sans" w:hAnsi="IBM Plex Sans"/>
         </w:rPr>
         <w:t xml:space="preserve">Open the folder containing previously created evidence files and select </w:t>
       </w:r>
       <w:r>
         <w:rPr>
           <w:rFonts w:ascii="IBM Plex Sans" w:hAnsi="IBM Plex Sans"/>
-          <w:rPrChange w:id="152" w:author="S Saraoudas" w:date="2021-06-08T18:43:00Z">
-            <w:rPr/>
-          </w:rPrChange>
         </w:rPr>
         <w:t>all</w:t>
       </w:r>
       <w:r>
         <w:rPr>
           <w:rFonts w:ascii="IBM Plex Sans" w:hAnsi="IBM Plex Sans"/>
-          <w:rPrChange w:id="153" w:author="S Saraoudas" w:date="2021-06-08T18:43:00Z">
-            <w:rPr/>
-          </w:rPrChange>
         </w:rPr>
         <w:t xml:space="preserve"> </w:t>
       </w:r>
       <w:r>
         <w:rPr>
           <w:rFonts w:ascii="IBM Plex Sans" w:hAnsi="IBM Plex Sans"/>
-          <w:rPrChange w:id="154" w:author="S Saraoudas" w:date="2021-06-08T18:43:00Z">
-            <w:rPr/>
-          </w:rPrChange>
         </w:rPr>
         <w:t xml:space="preserve">image files and memory dump </w:t>
       </w:r>
       <w:r>
         <w:rPr>
           <w:rFonts w:ascii="IBM Plex Sans" w:hAnsi="IBM Plex Sans"/>
-          <w:rPrChange w:id="155" w:author="S Saraoudas" w:date="2021-06-08T18:43:00Z">
-            <w:rPr/>
-          </w:rPrChange>
         </w:rPr>
         <w:t xml:space="preserve">and click ‘Add’ from toolbar. </w:t>
       </w:r>
@@ -2132,17 +1589,11 @@
         <w:contextualSpacing w:val="0"/>
         <w:rPr>
           <w:rFonts w:ascii="IBM Plex Sans" w:hAnsi="IBM Plex Sans"/>
-          <w:rPrChange w:id="156" w:author="S Saraoudas" w:date="2021-06-08T18:43:00Z">
-            <w:rPr/>
-          </w:rPrChange>
-        </w:rPr>
-      </w:pPr>
-      <w:r>
-        <w:rPr>
-          <w:rFonts w:ascii="IBM Plex Sans" w:hAnsi="IBM Plex Sans"/>
-          <w:rPrChange w:id="157" w:author="S Saraoudas" w:date="2021-06-08T18:43:00Z">
-            <w:rPr/>
-          </w:rPrChange>
+        </w:rPr>
+      </w:pPr>
+      <w:r>
+        <w:rPr>
+          <w:rFonts w:ascii="IBM Plex Sans" w:hAnsi="IBM Plex Sans"/>
         </w:rPr>
         <w:t>In ‘</w:t>
       </w:r>
@@ -2150,20 +1601,12 @@
         <w:rPr>
           <w:rFonts w:ascii="IBM Plex Sans" w:hAnsi="IBM Plex Sans"/>
           <w:b/>
-          <w:rPrChange w:id="158" w:author="S Saraoudas" w:date="2021-06-08T18:43:00Z">
-            <w:rPr>
-              <w:b/>
-            </w:rPr>
-          </w:rPrChange>
         </w:rPr>
         <w:t>Add to Archive</w:t>
       </w:r>
       <w:r>
         <w:rPr>
           <w:rFonts w:ascii="IBM Plex Sans" w:hAnsi="IBM Plex Sans"/>
-          <w:rPrChange w:id="159" w:author="S Saraoudas" w:date="2021-06-08T18:43:00Z">
-            <w:rPr/>
-          </w:rPrChange>
         </w:rPr>
         <w:t>’ window choose ‘</w:t>
       </w:r>
@@ -2171,20 +1614,12 @@
         <w:rPr>
           <w:rFonts w:ascii="IBM Plex Sans" w:hAnsi="IBM Plex Sans"/>
           <w:b/>
-          <w:rPrChange w:id="160" w:author="S Saraoudas" w:date="2021-06-08T18:43:00Z">
-            <w:rPr>
-              <w:b/>
-            </w:rPr>
-          </w:rPrChange>
         </w:rPr>
         <w:t>7z’</w:t>
       </w:r>
       <w:r>
         <w:rPr>
           <w:rFonts w:ascii="IBM Plex Sans" w:hAnsi="IBM Plex Sans"/>
-          <w:rPrChange w:id="161" w:author="S Saraoudas" w:date="2021-06-08T18:43:00Z">
-            <w:rPr/>
-          </w:rPrChange>
         </w:rPr>
         <w:t xml:space="preserve"> from ‘Archive format’ dropdown menu, choose ‘Store’ from ‘Compression level’ dropdown menu, enter complex (</w:t>
       </w:r>
@@ -2192,20 +1627,12 @@
         <w:rPr>
           <w:rFonts w:ascii="IBM Plex Sans" w:hAnsi="IBM Plex Sans"/>
           <w:u w:val="single"/>
-          <w:rPrChange w:id="162" w:author="S Saraoudas" w:date="2021-06-08T18:43:00Z">
-            <w:rPr>
-              <w:u w:val="single"/>
-            </w:rPr>
-          </w:rPrChange>
         </w:rPr>
         <w:t>16 characters, mixed case letters, numbers, and special symbols</w:t>
       </w:r>
       <w:r>
         <w:rPr>
           <w:rFonts w:ascii="IBM Plex Sans" w:hAnsi="IBM Plex Sans"/>
-          <w:rPrChange w:id="163" w:author="S Saraoudas" w:date="2021-06-08T18:43:00Z">
-            <w:rPr/>
-          </w:rPrChange>
         </w:rPr>
         <w:t>) password in ‘</w:t>
       </w:r>
@@ -2213,20 +1640,12 @@
         <w:rPr>
           <w:rFonts w:ascii="IBM Plex Sans" w:hAnsi="IBM Plex Sans"/>
           <w:b/>
-          <w:rPrChange w:id="164" w:author="S Saraoudas" w:date="2021-06-08T18:43:00Z">
-            <w:rPr>
-              <w:b/>
-            </w:rPr>
-          </w:rPrChange>
         </w:rPr>
         <w:t>Enter password</w:t>
       </w:r>
       <w:r>
         <w:rPr>
           <w:rFonts w:ascii="IBM Plex Sans" w:hAnsi="IBM Plex Sans"/>
-          <w:rPrChange w:id="165" w:author="S Saraoudas" w:date="2021-06-08T18:43:00Z">
-            <w:rPr/>
-          </w:rPrChange>
         </w:rPr>
         <w:t>’ and ‘</w:t>
       </w:r>
@@ -2234,20 +1653,12 @@
         <w:rPr>
           <w:rFonts w:ascii="IBM Plex Sans" w:hAnsi="IBM Plex Sans"/>
           <w:b/>
-          <w:rPrChange w:id="166" w:author="S Saraoudas" w:date="2021-06-08T18:43:00Z">
-            <w:rPr>
-              <w:b/>
-            </w:rPr>
-          </w:rPrChange>
         </w:rPr>
         <w:t>Reenter password</w:t>
       </w:r>
       <w:r>
         <w:rPr>
           <w:rFonts w:ascii="IBM Plex Sans" w:hAnsi="IBM Plex Sans"/>
-          <w:rPrChange w:id="167" w:author="S Saraoudas" w:date="2021-06-08T18:43:00Z">
-            <w:rPr/>
-          </w:rPrChange>
         </w:rPr>
         <w:t>’ fields, choose ‘</w:t>
       </w:r>
@@ -2255,20 +1666,12 @@
         <w:rPr>
           <w:rFonts w:ascii="IBM Plex Sans" w:hAnsi="IBM Plex Sans"/>
           <w:b/>
-          <w:rPrChange w:id="168" w:author="S Saraoudas" w:date="2021-06-08T18:43:00Z">
-            <w:rPr>
-              <w:b/>
-            </w:rPr>
-          </w:rPrChange>
         </w:rPr>
         <w:t>AES-256</w:t>
       </w:r>
       <w:r>
         <w:rPr>
           <w:rFonts w:ascii="IBM Plex Sans" w:hAnsi="IBM Plex Sans"/>
-          <w:rPrChange w:id="169" w:author="S Saraoudas" w:date="2021-06-08T18:43:00Z">
-            <w:rPr/>
-          </w:rPrChange>
         </w:rPr>
         <w:t>’ from ‘</w:t>
       </w:r>
@@ -2276,20 +1679,12 @@
         <w:rPr>
           <w:rFonts w:ascii="IBM Plex Sans" w:hAnsi="IBM Plex Sans"/>
           <w:b/>
-          <w:rPrChange w:id="170" w:author="S Saraoudas" w:date="2021-06-08T18:43:00Z">
-            <w:rPr>
-              <w:b/>
-            </w:rPr>
-          </w:rPrChange>
         </w:rPr>
         <w:t>Encryption method</w:t>
       </w:r>
       <w:r>
         <w:rPr>
           <w:rFonts w:ascii="IBM Plex Sans" w:hAnsi="IBM Plex Sans"/>
-          <w:rPrChange w:id="171" w:author="S Saraoudas" w:date="2021-06-08T18:43:00Z">
-            <w:rPr/>
-          </w:rPrChange>
         </w:rPr>
         <w:t>’ dropdown menu and tick ‘</w:t>
       </w:r>
@@ -2297,20 +1692,12 @@
         <w:rPr>
           <w:rFonts w:ascii="IBM Plex Sans" w:hAnsi="IBM Plex Sans"/>
           <w:b/>
-          <w:rPrChange w:id="172" w:author="S Saraoudas" w:date="2021-06-08T18:43:00Z">
-            <w:rPr>
-              <w:b/>
-            </w:rPr>
-          </w:rPrChange>
         </w:rPr>
         <w:t>Encrypt file names</w:t>
       </w:r>
       <w:r>
         <w:rPr>
           <w:rFonts w:ascii="IBM Plex Sans" w:hAnsi="IBM Plex Sans"/>
-          <w:rPrChange w:id="173" w:author="S Saraoudas" w:date="2021-06-08T18:43:00Z">
-            <w:rPr/>
-          </w:rPrChange>
         </w:rPr>
         <w:t>’ checkbox, and click ‘</w:t>
       </w:r>
@@ -2318,29 +1705,18 @@
         <w:rPr>
           <w:rFonts w:ascii="IBM Plex Sans" w:hAnsi="IBM Plex Sans"/>
           <w:b/>
-          <w:rPrChange w:id="174" w:author="S Saraoudas" w:date="2021-06-08T18:43:00Z">
-            <w:rPr>
-              <w:b/>
-            </w:rPr>
-          </w:rPrChange>
         </w:rPr>
         <w:t>OK</w:t>
       </w:r>
       <w:r>
         <w:rPr>
           <w:rFonts w:ascii="IBM Plex Sans" w:hAnsi="IBM Plex Sans"/>
-          <w:rPrChange w:id="175" w:author="S Saraoudas" w:date="2021-06-08T18:43:00Z">
-            <w:rPr/>
-          </w:rPrChange>
         </w:rPr>
         <w:t xml:space="preserve">’ </w:t>
       </w:r>
       <w:r>
         <w:rPr>
           <w:rFonts w:ascii="IBM Plex Sans" w:hAnsi="IBM Plex Sans"/>
-          <w:rPrChange w:id="176" w:author="S Saraoudas" w:date="2021-06-08T18:43:00Z">
-            <w:rPr/>
-          </w:rPrChange>
         </w:rPr>
         <w:lastRenderedPageBreak/>
         <w:t xml:space="preserve">button. </w:t>
@@ -2349,11 +1725,6 @@
         <w:rPr>
           <w:rFonts w:ascii="IBM Plex Sans" w:hAnsi="IBM Plex Sans"/>
           <w:noProof/>
-          <w:rPrChange w:id="177" w:author="S Saraoudas" w:date="2021-06-08T18:43:00Z">
-            <w:rPr>
-              <w:noProof/>
-            </w:rPr>
-          </w:rPrChange>
         </w:rPr>
         <w:drawing>
           <wp:inline distT="0" distB="0" distL="0" distR="0" wp14:anchorId="710F40EF" wp14:editId="713B0808">
@@ -2373,7 +1744,7 @@
                     </pic:cNvPicPr>
                   </pic:nvPicPr>
                   <pic:blipFill>
-                    <a:blip r:embed="rId17" cstate="print">
+                    <a:blip r:embed="rId19" cstate="print">
                       <a:extLst>
                         <a:ext uri="{28A0092B-C50C-407E-A947-70E740481C1C}">
                           <a14:useLocalDpi xmlns:a14="http://schemas.microsoft.com/office/drawing/2010/main" val="0"/>
@@ -2413,17 +1784,11 @@
         <w:contextualSpacing w:val="0"/>
         <w:rPr>
           <w:rFonts w:ascii="IBM Plex Sans" w:hAnsi="IBM Plex Sans"/>
-          <w:rPrChange w:id="178" w:author="S Saraoudas" w:date="2021-06-08T18:43:00Z">
-            <w:rPr/>
-          </w:rPrChange>
-        </w:rPr>
-      </w:pPr>
-      <w:r>
-        <w:rPr>
-          <w:rFonts w:ascii="IBM Plex Sans" w:hAnsi="IBM Plex Sans"/>
-          <w:rPrChange w:id="179" w:author="S Saraoudas" w:date="2021-06-08T18:43:00Z">
-            <w:rPr/>
-          </w:rPrChange>
+        </w:rPr>
+      </w:pPr>
+      <w:r>
+        <w:rPr>
+          <w:rFonts w:ascii="IBM Plex Sans" w:hAnsi="IBM Plex Sans"/>
         </w:rPr>
         <w:t xml:space="preserve">After encryption is completed, use 7-Zip to open newly created file with 7z extension, provide password and click ‘OK’ button, then click ‘Test’ from toolbar. </w:t>
       </w:r>
@@ -2431,11 +1796,6 @@
         <w:rPr>
           <w:rFonts w:ascii="IBM Plex Sans" w:hAnsi="IBM Plex Sans"/>
           <w:u w:val="single"/>
-          <w:rPrChange w:id="180" w:author="S Saraoudas" w:date="2021-06-08T18:43:00Z">
-            <w:rPr>
-              <w:u w:val="single"/>
-            </w:rPr>
-          </w:rPrChange>
         </w:rPr>
         <w:t>If test completes without errors, encryption was successful.</w:t>
       </w:r>
@@ -2451,17 +1811,11 @@
         <w:contextualSpacing w:val="0"/>
         <w:rPr>
           <w:rFonts w:ascii="IBM Plex Sans" w:hAnsi="IBM Plex Sans"/>
-          <w:rPrChange w:id="181" w:author="S Saraoudas" w:date="2021-06-08T18:43:00Z">
-            <w:rPr/>
-          </w:rPrChange>
-        </w:rPr>
-      </w:pPr>
-      <w:r>
-        <w:rPr>
-          <w:rFonts w:ascii="IBM Plex Sans" w:hAnsi="IBM Plex Sans"/>
-          <w:rPrChange w:id="182" w:author="S Saraoudas" w:date="2021-06-08T18:43:00Z">
-            <w:rPr/>
-          </w:rPrChange>
+        </w:rPr>
+      </w:pPr>
+      <w:r>
+        <w:rPr>
+          <w:rFonts w:ascii="IBM Plex Sans" w:hAnsi="IBM Plex Sans"/>
         </w:rPr>
         <w:t xml:space="preserve">Use method approved within your organization to </w:t>
       </w:r>
@@ -2469,11 +1823,6 @@
         <w:rPr>
           <w:rFonts w:ascii="IBM Plex Sans" w:hAnsi="IBM Plex Sans"/>
           <w:u w:val="single"/>
-          <w:rPrChange w:id="183" w:author="S Saraoudas" w:date="2021-06-08T18:43:00Z">
-            <w:rPr>
-              <w:u w:val="single"/>
-            </w:rPr>
-          </w:rPrChange>
         </w:rPr>
         <w:t>securely erase file with previously chosen unique and descriptive name and extension E01.</w:t>
       </w:r>
@@ -2489,35 +1838,23 @@
         <w:contextualSpacing w:val="0"/>
         <w:rPr>
           <w:rFonts w:ascii="IBM Plex Sans" w:hAnsi="IBM Plex Sans"/>
-          <w:rPrChange w:id="184" w:author="S Saraoudas" w:date="2021-06-08T18:43:00Z">
-            <w:rPr/>
-          </w:rPrChange>
-        </w:rPr>
-      </w:pPr>
-      <w:r>
-        <w:rPr>
-          <w:rFonts w:ascii="IBM Plex Sans" w:hAnsi="IBM Plex Sans"/>
-          <w:rPrChange w:id="185" w:author="S Saraoudas" w:date="2021-06-08T18:43:00Z">
-            <w:rPr/>
-          </w:rPrChange>
+        </w:rPr>
+      </w:pPr>
+      <w:r>
+        <w:rPr>
+          <w:rFonts w:ascii="IBM Plex Sans" w:hAnsi="IBM Plex Sans"/>
         </w:rPr>
         <w:t xml:space="preserve">Newly created 7z file and other files on external hard drive are ready for delivery to IBM X-Force </w:t>
       </w:r>
       <w:r>
         <w:rPr>
           <w:rFonts w:ascii="IBM Plex Sans" w:hAnsi="IBM Plex Sans"/>
-          <w:rPrChange w:id="186" w:author="S Saraoudas" w:date="2021-06-08T18:43:00Z">
-            <w:rPr/>
-          </w:rPrChange>
         </w:rPr>
         <w:t>IR</w:t>
       </w:r>
       <w:r>
         <w:rPr>
           <w:rFonts w:ascii="IBM Plex Sans" w:hAnsi="IBM Plex Sans"/>
-          <w:rPrChange w:id="187" w:author="S Saraoudas" w:date="2021-06-08T18:43:00Z">
-            <w:rPr/>
-          </w:rPrChange>
         </w:rPr>
         <w:t xml:space="preserve"> team via agreed method of delivery.</w:t>
       </w:r>
@@ -2533,35 +1870,23 @@
         <w:contextualSpacing w:val="0"/>
         <w:rPr>
           <w:rFonts w:ascii="IBM Plex Sans" w:hAnsi="IBM Plex Sans"/>
-          <w:rPrChange w:id="188" w:author="S Saraoudas" w:date="2021-06-08T18:43:00Z">
-            <w:rPr/>
-          </w:rPrChange>
-        </w:rPr>
-      </w:pPr>
-      <w:r>
-        <w:rPr>
-          <w:rFonts w:ascii="IBM Plex Sans" w:hAnsi="IBM Plex Sans"/>
-          <w:rPrChange w:id="189" w:author="S Saraoudas" w:date="2021-06-08T18:43:00Z">
-            <w:rPr/>
-          </w:rPrChange>
+        </w:rPr>
+      </w:pPr>
+      <w:r>
+        <w:rPr>
+          <w:rFonts w:ascii="IBM Plex Sans" w:hAnsi="IBM Plex Sans"/>
         </w:rPr>
         <w:t xml:space="preserve">Share complex password used to for encryption with IBM X-Force </w:t>
       </w:r>
       <w:r>
         <w:rPr>
           <w:rFonts w:ascii="IBM Plex Sans" w:hAnsi="IBM Plex Sans"/>
-          <w:rPrChange w:id="190" w:author="S Saraoudas" w:date="2021-06-08T18:43:00Z">
-            <w:rPr/>
-          </w:rPrChange>
         </w:rPr>
         <w:t>IR</w:t>
       </w:r>
       <w:r>
         <w:rPr>
           <w:rFonts w:ascii="IBM Plex Sans" w:hAnsi="IBM Plex Sans"/>
-          <w:rPrChange w:id="191" w:author="S Saraoudas" w:date="2021-06-08T18:43:00Z">
-            <w:rPr/>
-          </w:rPrChange>
         </w:rPr>
         <w:t xml:space="preserve"> team </w:t>
       </w:r>
@@ -2569,32 +1894,24 @@
         <w:rPr>
           <w:rFonts w:ascii="IBM Plex Sans" w:hAnsi="IBM Plex Sans"/>
           <w:u w:val="single"/>
-          <w:rPrChange w:id="192" w:author="S Saraoudas" w:date="2021-06-08T18:43:00Z">
-            <w:rPr>
-              <w:u w:val="single"/>
-            </w:rPr>
-          </w:rPrChange>
         </w:rPr>
         <w:t>using different communication channel</w:t>
       </w:r>
       <w:r>
         <w:rPr>
           <w:rFonts w:ascii="IBM Plex Sans" w:hAnsi="IBM Plex Sans"/>
-          <w:rPrChange w:id="193" w:author="S Saraoudas" w:date="2021-06-08T18:43:00Z">
-            <w:rPr/>
-          </w:rPrChange>
         </w:rPr>
         <w:t xml:space="preserve"> then used to share forensic image.</w:t>
       </w:r>
-      <w:bookmarkEnd w:id="150"/>
+      <w:bookmarkEnd w:id="0"/>
     </w:p>
     <w:sectPr>
-      <w:headerReference w:type="even" r:id="rId18"/>
-      <w:headerReference w:type="default" r:id="rId19"/>
-      <w:footerReference w:type="even" r:id="rId20"/>
-      <w:footerReference w:type="default" r:id="rId21"/>
-      <w:headerReference w:type="first" r:id="rId22"/>
-      <w:footerReference w:type="first" r:id="rId23"/>
+      <w:headerReference w:type="even" r:id="rId20"/>
+      <w:headerReference w:type="default" r:id="rId21"/>
+      <w:footerReference w:type="even" r:id="rId22"/>
+      <w:footerReference w:type="default" r:id="rId23"/>
+      <w:headerReference w:type="first" r:id="rId24"/>
+      <w:footerReference w:type="first" r:id="rId25"/>
       <w:pgSz w:w="12240" w:h="15840"/>
       <w:pgMar w:top="1134" w:right="851" w:bottom="1134" w:left="851" w:header="709" w:footer="709" w:gutter="0"/>
       <w:cols w:num="2" w:sep="1" w:space="709"/>
@@ -2652,81 +1969,43 @@
       </w:tabs>
       <w:rPr>
         <w:rFonts w:ascii="IBM Plex Sans" w:hAnsi="IBM Plex Sans"/>
-        <w:rPrChange w:id="205" w:author="S Saraoudas" w:date="2021-06-08T18:43:00Z">
-          <w:rPr/>
-        </w:rPrChange>
       </w:rPr>
     </w:pPr>
-    <w:del w:id="206" w:author="S Saraoudas" w:date="2021-06-08T18:43:00Z">
-      <w:r>
-        <w:rPr>
-          <w:rFonts w:ascii="IBM Plex Sans" w:hAnsi="IBM Plex Sans"/>
-          <w:rPrChange w:id="207" w:author="S Saraoudas" w:date="2021-06-08T18:43:00Z">
-            <w:rPr/>
-          </w:rPrChange>
-        </w:rPr>
-        <w:delText>V202012</w:delText>
-      </w:r>
-      <w:r>
-        <w:rPr>
-          <w:rFonts w:ascii="IBM Plex Sans" w:hAnsi="IBM Plex Sans"/>
-          <w:rPrChange w:id="208" w:author="S Saraoudas" w:date="2021-06-08T18:43:00Z">
-            <w:rPr/>
-          </w:rPrChange>
-        </w:rPr>
-        <w:delText>22</w:delText>
-      </w:r>
-    </w:del>
-    <w:ins w:id="209" w:author="S Saraoudas" w:date="2021-06-08T18:43:00Z">
-      <w:r>
-        <w:rPr>
-          <w:rFonts w:ascii="IBM Plex Sans" w:hAnsi="IBM Plex Sans"/>
-          <w:rPrChange w:id="210" w:author="S Saraoudas" w:date="2021-06-08T18:43:00Z">
-            <w:rPr/>
-          </w:rPrChange>
-        </w:rPr>
-        <w:t>V202</w:t>
-      </w:r>
-      <w:r>
-        <w:rPr>
-          <w:rFonts w:ascii="IBM Plex Sans" w:hAnsi="IBM Plex Sans"/>
-        </w:rPr>
-        <w:t>10608</w:t>
-      </w:r>
-    </w:ins>
+    <w:bookmarkStart w:id="1" w:name="_Hlk90901456"/>
     <w:r>
       <w:rPr>
         <w:rFonts w:ascii="IBM Plex Sans" w:hAnsi="IBM Plex Sans"/>
-        <w:rPrChange w:id="211" w:author="S Saraoudas" w:date="2021-06-08T18:43:00Z">
-          <w:rPr/>
-        </w:rPrChange>
+      </w:rPr>
+      <w:t>V202</w:t>
+    </w:r>
+    <w:r>
+      <w:rPr>
+        <w:rFonts w:ascii="IBM Plex Sans" w:hAnsi="IBM Plex Sans"/>
+      </w:rPr>
+      <w:t>10608</w:t>
+    </w:r>
+    <w:bookmarkEnd w:id="1"/>
+    <w:r>
+      <w:rPr>
+        <w:rFonts w:ascii="IBM Plex Sans" w:hAnsi="IBM Plex Sans"/>
       </w:rPr>
       <w:tab/>
     </w:r>
     <w:r>
       <w:rPr>
         <w:rFonts w:ascii="IBM Plex Sans" w:hAnsi="IBM Plex Sans"/>
-        <w:rPrChange w:id="212" w:author="S Saraoudas" w:date="2021-06-08T18:43:00Z">
-          <w:rPr/>
-        </w:rPrChange>
       </w:rPr>
       <w:fldChar w:fldCharType="begin"/>
     </w:r>
     <w:r>
       <w:rPr>
         <w:rFonts w:ascii="IBM Plex Sans" w:hAnsi="IBM Plex Sans"/>
-        <w:rPrChange w:id="213" w:author="S Saraoudas" w:date="2021-06-08T18:43:00Z">
-          <w:rPr/>
-        </w:rPrChange>
       </w:rPr>
       <w:instrText xml:space="preserve"> PAGE   \* MERGEFORMAT </w:instrText>
     </w:r>
     <w:r>
       <w:rPr>
         <w:rFonts w:ascii="IBM Plex Sans" w:hAnsi="IBM Plex Sans"/>
-        <w:rPrChange w:id="214" w:author="S Saraoudas" w:date="2021-06-08T18:43:00Z">
-          <w:rPr/>
-        </w:rPrChange>
       </w:rPr>
       <w:fldChar w:fldCharType="separate"/>
     </w:r>
@@ -2734,56 +2013,36 @@
       <w:rPr>
         <w:rFonts w:ascii="IBM Plex Sans" w:hAnsi="IBM Plex Sans"/>
         <w:noProof/>
-        <w:rPrChange w:id="215" w:author="S Saraoudas" w:date="2021-06-08T18:43:00Z">
-          <w:rPr>
-            <w:noProof/>
-          </w:rPr>
-        </w:rPrChange>
       </w:rPr>
       <w:t>3</w:t>
     </w:r>
     <w:r>
       <w:rPr>
         <w:rFonts w:ascii="IBM Plex Sans" w:hAnsi="IBM Plex Sans"/>
-        <w:rPrChange w:id="216" w:author="S Saraoudas" w:date="2021-06-08T18:43:00Z">
-          <w:rPr/>
-        </w:rPrChange>
       </w:rPr>
       <w:fldChar w:fldCharType="end"/>
     </w:r>
     <w:r>
       <w:rPr>
         <w:rFonts w:ascii="IBM Plex Sans" w:hAnsi="IBM Plex Sans"/>
-        <w:rPrChange w:id="217" w:author="S Saraoudas" w:date="2021-06-08T18:43:00Z">
-          <w:rPr/>
-        </w:rPrChange>
       </w:rPr>
       <w:t>/</w:t>
     </w:r>
     <w:r>
       <w:rPr>
         <w:rFonts w:ascii="IBM Plex Sans" w:hAnsi="IBM Plex Sans"/>
-        <w:rPrChange w:id="218" w:author="S Saraoudas" w:date="2021-06-08T18:43:00Z">
-          <w:rPr/>
-        </w:rPrChange>
       </w:rPr>
       <w:fldChar w:fldCharType="begin"/>
     </w:r>
     <w:r>
       <w:rPr>
         <w:rFonts w:ascii="IBM Plex Sans" w:hAnsi="IBM Plex Sans"/>
-        <w:rPrChange w:id="219" w:author="S Saraoudas" w:date="2021-06-08T18:43:00Z">
-          <w:rPr/>
-        </w:rPrChange>
       </w:rPr>
       <w:instrText xml:space="preserve"> NUMPAGES   \* MERGEFORMAT </w:instrText>
     </w:r>
     <w:r>
       <w:rPr>
         <w:rFonts w:ascii="IBM Plex Sans" w:hAnsi="IBM Plex Sans"/>
-        <w:rPrChange w:id="220" w:author="S Saraoudas" w:date="2021-06-08T18:43:00Z">
-          <w:rPr/>
-        </w:rPrChange>
       </w:rPr>
       <w:fldChar w:fldCharType="separate"/>
     </w:r>
@@ -2791,11 +2050,6 @@
       <w:rPr>
         <w:rFonts w:ascii="IBM Plex Sans" w:hAnsi="IBM Plex Sans"/>
         <w:noProof/>
-        <w:rPrChange w:id="221" w:author="S Saraoudas" w:date="2021-06-08T18:43:00Z">
-          <w:rPr>
-            <w:noProof/>
-          </w:rPr>
-        </w:rPrChange>
       </w:rPr>
       <w:t>3</w:t>
     </w:r>
@@ -2803,11 +2057,6 @@
       <w:rPr>
         <w:rFonts w:ascii="IBM Plex Sans" w:hAnsi="IBM Plex Sans"/>
         <w:noProof/>
-        <w:rPrChange w:id="222" w:author="S Saraoudas" w:date="2021-06-08T18:43:00Z">
-          <w:rPr>
-            <w:noProof/>
-          </w:rPr>
-        </w:rPrChange>
       </w:rPr>
       <w:fldChar w:fldCharType="end"/>
     </w:r>
@@ -2873,91 +2122,59 @@
       </w:tabs>
       <w:rPr>
         <w:rFonts w:ascii="IBM Plex Sans" w:hAnsi="IBM Plex Sans"/>
-        <w:rPrChange w:id="194" w:author="S Saraoudas" w:date="2021-06-08T18:43:00Z">
-          <w:rPr/>
-        </w:rPrChange>
       </w:rPr>
     </w:pPr>
     <w:r>
       <w:rPr>
         <w:rFonts w:ascii="IBM Plex Sans" w:hAnsi="IBM Plex Sans"/>
-        <w:rPrChange w:id="195" w:author="S Saraoudas" w:date="2021-06-08T18:43:00Z">
-          <w:rPr/>
-        </w:rPrChange>
       </w:rPr>
       <w:t xml:space="preserve">IBM </w:t>
     </w:r>
-    <w:ins w:id="196" w:author="S Saraoudas" w:date="2021-06-08T18:43:00Z">
-      <w:r>
-        <w:rPr>
-          <w:rFonts w:ascii="IBM Plex Sans" w:hAnsi="IBM Plex Sans"/>
-          <w:rPrChange w:id="197" w:author="S Saraoudas" w:date="2021-06-08T18:43:00Z">
-            <w:rPr/>
-          </w:rPrChange>
-        </w:rPr>
-        <w:t xml:space="preserve">Security </w:t>
-      </w:r>
-    </w:ins>
     <w:r>
       <w:rPr>
         <w:rFonts w:ascii="IBM Plex Sans" w:hAnsi="IBM Plex Sans"/>
-        <w:rPrChange w:id="198" w:author="S Saraoudas" w:date="2021-06-08T18:43:00Z">
-          <w:rPr/>
-        </w:rPrChange>
+      </w:rPr>
+      <w:t xml:space="preserve">Security </w:t>
+    </w:r>
+    <w:r>
+      <w:rPr>
+        <w:rFonts w:ascii="IBM Plex Sans" w:hAnsi="IBM Plex Sans"/>
       </w:rPr>
       <w:t>X-Force IR</w:t>
     </w:r>
     <w:r>
       <w:rPr>
         <w:rFonts w:ascii="IBM Plex Sans" w:hAnsi="IBM Plex Sans"/>
-        <w:rPrChange w:id="199" w:author="S Saraoudas" w:date="2021-06-08T18:43:00Z">
-          <w:rPr/>
-        </w:rPrChange>
       </w:rPr>
       <w:t xml:space="preserve">                                                                      Windows live system disk imaging (FTK Lite Imager)</w:t>
     </w:r>
     <w:r>
       <w:rPr>
         <w:rFonts w:ascii="IBM Plex Sans" w:hAnsi="IBM Plex Sans"/>
-        <w:rPrChange w:id="200" w:author="S Saraoudas" w:date="2021-06-08T18:43:00Z">
-          <w:rPr/>
-        </w:rPrChange>
       </w:rPr>
       <w:tab/>
     </w:r>
     <w:r>
       <w:rPr>
         <w:rFonts w:ascii="IBM Plex Sans" w:hAnsi="IBM Plex Sans"/>
-        <w:rPrChange w:id="201" w:author="S Saraoudas" w:date="2021-06-08T18:43:00Z">
-          <w:rPr/>
-        </w:rPrChange>
       </w:rPr>
       <w:tab/>
     </w:r>
     <w:r>
       <w:rPr>
         <w:rFonts w:ascii="IBM Plex Sans" w:hAnsi="IBM Plex Sans"/>
-        <w:rPrChange w:id="202" w:author="S Saraoudas" w:date="2021-06-08T18:43:00Z">
-          <w:rPr/>
-        </w:rPrChange>
       </w:rPr>
       <w:fldChar w:fldCharType="begin"/>
     </w:r>
     <w:r>
       <w:rPr>
         <w:rFonts w:ascii="IBM Plex Sans" w:hAnsi="IBM Plex Sans"/>
-        <w:rPrChange w:id="203" w:author="S Saraoudas" w:date="2021-06-08T18:43:00Z">
-          <w:rPr/>
-        </w:rPrChange>
       </w:rPr>
       <w:instrText xml:space="preserve"> TITLE   \* MERGEFORMAT </w:instrText>
     </w:r>
     <w:r>
       <w:rPr>
         <w:rFonts w:ascii="IBM Plex Sans" w:hAnsi="IBM Plex Sans"/>
-        <w:rPrChange w:id="204" w:author="S Saraoudas" w:date="2021-06-08T18:43:00Z">
-          <w:rPr/>
-        </w:rPrChange>
       </w:rPr>
       <w:fldChar w:fldCharType="end"/>
     </w:r>
@@ -3872,14 +3089,6 @@
     <w:abstractNumId w:val="5"/>
   </w:num>
 </w:numbering>
-</file>
-
-<file path=word/people.xml><?xml version="1.0" encoding="utf-8"?>
-<w15:people xmlns:wpc="http://schemas.microsoft.com/office/word/2010/wordprocessingCanvas" xmlns:cx="http://schemas.microsoft.com/office/drawing/2014/chartex" xmlns:cx1="http://schemas.microsoft.com/office/drawing/2015/9/8/chartex" xmlns:cx2="http://schemas.microsoft.com/office/drawing/2015/10/21/chartex" xmlns:cx3="http://schemas.microsoft.com/office/drawing/2016/5/9/chartex" xmlns:cx4="http://schemas.microsoft.com/office/drawing/2016/5/10/chartex" xmlns:cx5="http://schemas.microsoft.com/office/drawing/2016/5/11/chartex" xmlns:cx6="http://schemas.microsoft.com/office/drawing/2016/5/12/chartex" xmlns:cx7="http://schemas.microsoft.com/office/drawing/2016/5/13/chartex" xmlns:cx8="http://schemas.microsoft.com/office/drawing/2016/5/14/chartex" xmlns:mc="http://schemas.openxmlformats.org/markup-compatibility/2006" xmlns:aink="http://schemas.microsoft.com/office/drawing/2016/ink" xmlns:am3d="http://schemas.microsoft.com/office/drawing/2017/model3d" xmlns:o="urn:schemas-microsoft-com:office:office" xmlns:r="http://schemas.openxmlformats.org/officeDocument/2006/relationships" xmlns:m="http://schemas.openxmlformats.org/officeDocument/2006/math" xmlns:v="urn:schemas-microsoft-com:vml" xmlns:wp14="http://schemas.microsoft.com/office/word/2010/wordprocessingDrawing" xmlns:wp="http://schemas.openxmlformats.org/drawingml/2006/wordprocessingDrawing" xmlns:w10="urn:schemas-microsoft-com:office:word" xmlns:w="http://schemas.openxmlformats.org/wordprocessingml/2006/main" xmlns:w14="http://schemas.microsoft.com/office/word/2010/wordml" xmlns:w15="http://schemas.microsoft.com/office/word/2012/wordml" xmlns:w16cex="http://schemas.microsoft.com/office/word/2018/wordml/cex" xmlns:w16cid="http://schemas.microsoft.com/office/word/2016/wordml/cid" xmlns:w16="http://schemas.microsoft.com/office/word/2018/wordml" xmlns:w16sdtdh="http://schemas.microsoft.com/office/word/2020/wordml/sdtdatahash" xmlns:w16se="http://schemas.microsoft.com/office/word/2015/wordml/symex" xmlns:wpg="http://schemas.microsoft.com/office/word/2010/wordprocessingGroup" xmlns:wpi="http://schemas.microsoft.com/office/word/2010/wordprocessingInk" xmlns:wne="http://schemas.microsoft.com/office/word/2006/wordml" xmlns:wps="http://schemas.microsoft.com/office/word/2010/wordprocessingShape" mc:Ignorable="w14 w15 w16se w16cid w16 w16cex w16sdtdh wp14">
-  <w15:person w15:author="S Saraoudas">
-    <w15:presenceInfo w15:providerId="None" w15:userId="S Saraoudas"/>
-  </w15:person>
-</w15:people>
 </file>
 
 <file path=word/styles.xml><?xml version="1.0" encoding="utf-8"?>
@@ -4897,6 +4106,21 @@
       <w:lang w:val="en-US"/>
     </w:rPr>
   </w:style>
+  <w:style w:type="paragraph" w:styleId="Revision">
+    <w:name w:val="Revision"/>
+    <w:hidden/>
+    <w:uiPriority w:val="99"/>
+    <w:semiHidden/>
+    <w:rsid w:val="005F5D78"/>
+    <w:pPr>
+      <w:spacing w:after="0" w:line="240" w:lineRule="auto"/>
+    </w:pPr>
+    <w:rPr>
+      <w:rFonts w:ascii="Arial" w:eastAsia="Calibri" w:hAnsi="Arial" w:cs="Times New Roman"/>
+      <w:sz w:val="20"/>
+      <w:lang w:val="en-US"/>
+    </w:rPr>
+  </w:style>
 </w:styles>
 </file>
 

</xml_diff>